<commit_message>
added query to test for similar recipes
</commit_message>
<xml_diff>
--- a/functionality_test_queries.docx
+++ b/functionality_test_queries.docx
@@ -14813,7 +14813,25 @@
           <w:kern w:val="0"/>
           <w:lang w:val="en-US"/>
         </w:rPr>
-        <w:t>-- Insert into Recipes table</w:t>
+        <w:t>--</w:t>
+      </w:r>
+      <w:r>
+        <w:rPr>
+          <w:rFonts w:ascii="Consolas" w:hAnsi="Consolas" w:cs="Consolas"/>
+          <w:color w:val="008000"/>
+          <w:kern w:val="0"/>
+          <w:lang w:val="en-US"/>
+        </w:rPr>
+        <w:t>&gt;</w:t>
+      </w:r>
+      <w:r>
+        <w:rPr>
+          <w:rFonts w:ascii="Consolas" w:hAnsi="Consolas" w:cs="Consolas"/>
+          <w:color w:val="008000"/>
+          <w:kern w:val="0"/>
+          <w:lang w:val="en-US"/>
+        </w:rPr>
+        <w:t xml:space="preserve"> Insert into Recipes table</w:t>
       </w:r>
     </w:p>
     <w:p>
@@ -15554,26 +15572,22 @@
     </w:p>
     <w:p>
       <w:pPr>
-        <w:autoSpaceDE w:val="0"/>
-        <w:autoSpaceDN w:val="0"/>
-        <w:adjustRightInd w:val="0"/>
-        <w:spacing w:after="0" w:line="240" w:lineRule="auto"/>
-        <w:rPr>
-          <w:rFonts w:ascii="Consolas" w:hAnsi="Consolas" w:cs="Consolas"/>
-          <w:color w:val="000000"/>
-          <w:kern w:val="0"/>
-          <w:lang w:val="en-US"/>
-        </w:rPr>
-      </w:pPr>
-      <w:r>
-        <w:rPr>
-          <w:rFonts w:ascii="Consolas" w:hAnsi="Consolas" w:cs="Consolas"/>
-          <w:color w:val="000000"/>
-          <w:kern w:val="0"/>
-          <w:lang w:val="en-US"/>
-        </w:rPr>
-        <w:t xml:space="preserve">    </w:t>
-      </w:r>
+        <w:pStyle w:val="ListParagraph"/>
+        <w:numPr>
+          <w:ilvl w:val="0"/>
+          <w:numId w:val="6"/>
+        </w:numPr>
+        <w:autoSpaceDE w:val="0"/>
+        <w:autoSpaceDN w:val="0"/>
+        <w:adjustRightInd w:val="0"/>
+        <w:spacing w:after="0" w:line="240" w:lineRule="auto"/>
+        <w:rPr>
+          <w:rFonts w:ascii="Consolas" w:hAnsi="Consolas" w:cs="Consolas"/>
+          <w:color w:val="000000"/>
+          <w:kern w:val="0"/>
+          <w:lang w:val="en-US"/>
+        </w:rPr>
+      </w:pPr>
       <w:r>
         <w:rPr>
           <w:rFonts w:ascii="Consolas" w:hAnsi="Consolas" w:cs="Consolas"/>
@@ -15581,8 +15595,19 @@
           <w:kern w:val="0"/>
           <w:lang w:val="en-US"/>
         </w:rPr>
-        <w:t>-- Insert into Ingredients table</w:t>
-      </w:r>
+        <w:t xml:space="preserve">Insert into Ingredients </w:t>
+      </w:r>
+      <w:proofErr w:type="gramStart"/>
+      <w:r>
+        <w:rPr>
+          <w:rFonts w:ascii="Consolas" w:hAnsi="Consolas" w:cs="Consolas"/>
+          <w:color w:val="008000"/>
+          <w:kern w:val="0"/>
+          <w:lang w:val="en-US"/>
+        </w:rPr>
+        <w:t>table</w:t>
+      </w:r>
+      <w:proofErr w:type="gramEnd"/>
     </w:p>
     <w:p>
       <w:pPr>
@@ -18400,7 +18425,34 @@
           <w:kern w:val="0"/>
           <w:lang w:val="en-US"/>
         </w:rPr>
-        <w:t xml:space="preserve">--Insert into </w:t>
+        <w:t>--</w:t>
+      </w:r>
+      <w:r>
+        <w:rPr>
+          <w:rFonts w:ascii="Consolas" w:hAnsi="Consolas" w:cs="Consolas"/>
+          <w:color w:val="008000"/>
+          <w:kern w:val="0"/>
+          <w:lang w:val="en-US"/>
+        </w:rPr>
+        <w:t>&gt;</w:t>
+      </w:r>
+      <w:r>
+        <w:rPr>
+          <w:rFonts w:ascii="Consolas" w:hAnsi="Consolas" w:cs="Consolas"/>
+          <w:color w:val="008000"/>
+          <w:kern w:val="0"/>
+          <w:lang w:val="en-US"/>
+        </w:rPr>
+        <w:t xml:space="preserve"> </w:t>
+      </w:r>
+      <w:r>
+        <w:rPr>
+          <w:rFonts w:ascii="Consolas" w:hAnsi="Consolas" w:cs="Consolas"/>
+          <w:color w:val="008000"/>
+          <w:kern w:val="0"/>
+          <w:lang w:val="en-US"/>
+        </w:rPr>
+        <w:t xml:space="preserve">Insert into </w:t>
       </w:r>
       <w:r>
         <w:rPr>
@@ -21791,7 +21843,34 @@
           <w:lang w:val="en-US"/>
         </w:rPr>
         <w:lastRenderedPageBreak/>
-        <w:t xml:space="preserve">-- Testing </w:t>
+        <w:t>--</w:t>
+      </w:r>
+      <w:r>
+        <w:rPr>
+          <w:rFonts w:ascii="Consolas" w:hAnsi="Consolas" w:cs="Consolas"/>
+          <w:color w:val="008000"/>
+          <w:kern w:val="0"/>
+          <w:lang w:val="en-US"/>
+        </w:rPr>
+        <w:t>&gt;</w:t>
+      </w:r>
+      <w:r>
+        <w:rPr>
+          <w:rFonts w:ascii="Consolas" w:hAnsi="Consolas" w:cs="Consolas"/>
+          <w:color w:val="008000"/>
+          <w:kern w:val="0"/>
+          <w:lang w:val="en-US"/>
+        </w:rPr>
+        <w:t xml:space="preserve"> </w:t>
+      </w:r>
+      <w:r>
+        <w:rPr>
+          <w:rFonts w:ascii="Consolas" w:hAnsi="Consolas" w:cs="Consolas"/>
+          <w:color w:val="008000"/>
+          <w:kern w:val="0"/>
+          <w:lang w:val="en-US"/>
+        </w:rPr>
+        <w:t xml:space="preserve">Testing </w:t>
       </w:r>
       <w:r>
         <w:rPr>
@@ -23215,24 +23294,2242 @@
         <w:spacing w:after="0" w:line="240" w:lineRule="auto"/>
         <w:rPr>
           <w:rFonts w:ascii="Consolas" w:hAnsi="Consolas" w:cs="Consolas"/>
-          <w:color w:val="000000"/>
-          <w:kern w:val="0"/>
-        </w:rPr>
-      </w:pPr>
-    </w:p>
-    <w:p>
-      <w:pPr>
-        <w:autoSpaceDE w:val="0"/>
-        <w:autoSpaceDN w:val="0"/>
-        <w:adjustRightInd w:val="0"/>
-        <w:spacing w:after="0" w:line="240" w:lineRule="auto"/>
-        <w:rPr>
-          <w:rFonts w:ascii="Consolas" w:hAnsi="Consolas" w:cs="Consolas"/>
-          <w:color w:val="000000"/>
-          <w:kern w:val="0"/>
-          <w:lang w:val="en-US"/>
-        </w:rPr>
-      </w:pPr>
+          <w:kern w:val="0"/>
+          <w:lang w:val="en-US"/>
+        </w:rPr>
+      </w:pPr>
+      <w:r>
+        <w:rPr>
+          <w:rFonts w:ascii="Consolas" w:hAnsi="Consolas" w:cs="Consolas"/>
+          <w:kern w:val="0"/>
+          <w:lang w:val="en-US"/>
+        </w:rPr>
+        <w:t xml:space="preserve">The query </w:t>
+      </w:r>
+      <w:r>
+        <w:rPr>
+          <w:rFonts w:ascii="Consolas" w:hAnsi="Consolas" w:cs="Consolas"/>
+          <w:kern w:val="0"/>
+          <w:lang w:val="en-US"/>
+        </w:rPr>
+        <w:t>above</w:t>
+      </w:r>
+      <w:r>
+        <w:rPr>
+          <w:rFonts w:ascii="Consolas" w:hAnsi="Consolas" w:cs="Consolas"/>
+          <w:kern w:val="0"/>
+          <w:lang w:val="en-US"/>
+        </w:rPr>
+        <w:t xml:space="preserve"> first creates a temporary table to store available ingredient names and inserts ‘Eggs’ and ‘Butter’ into this table</w:t>
+      </w:r>
+      <w:r>
+        <w:rPr>
+          <w:rFonts w:ascii="Consolas" w:hAnsi="Consolas" w:cs="Consolas"/>
+          <w:kern w:val="0"/>
+          <w:lang w:val="en-US"/>
+        </w:rPr>
+        <w:t xml:space="preserve">. It then selects recipes from the ‘Recipes’ table where all required ingredients are available. This is done by ensuring </w:t>
+      </w:r>
+      <w:r>
+        <w:rPr>
+          <w:rFonts w:ascii="Consolas" w:hAnsi="Consolas" w:cs="Consolas"/>
+          <w:kern w:val="0"/>
+          <w:lang w:val="en-US"/>
+        </w:rPr>
+        <w:t>that no ingredient required by a recipe is missing from the list of available ingredients. If a recipe requires any ingredient that is not liste</w:t>
+      </w:r>
+      <w:r>
+        <w:rPr>
+          <w:rFonts w:ascii="Consolas" w:hAnsi="Consolas" w:cs="Consolas"/>
+          <w:kern w:val="0"/>
+          <w:lang w:val="en-US"/>
+        </w:rPr>
+        <w:t>d</w:t>
+      </w:r>
+      <w:r>
+        <w:rPr>
+          <w:rFonts w:ascii="Consolas" w:hAnsi="Consolas" w:cs="Consolas"/>
+          <w:kern w:val="0"/>
+          <w:lang w:val="en-US"/>
+        </w:rPr>
+        <w:t xml:space="preserve"> in the ‘@</w:t>
+      </w:r>
+      <w:proofErr w:type="spellStart"/>
+      <w:r>
+        <w:rPr>
+          <w:rFonts w:ascii="Consolas" w:hAnsi="Consolas" w:cs="Consolas"/>
+          <w:kern w:val="0"/>
+          <w:lang w:val="en-US"/>
+        </w:rPr>
+        <w:t>AvailableIngredients</w:t>
+      </w:r>
+      <w:proofErr w:type="spellEnd"/>
+      <w:r>
+        <w:rPr>
+          <w:rFonts w:ascii="Consolas" w:hAnsi="Consolas" w:cs="Consolas"/>
+          <w:kern w:val="0"/>
+          <w:lang w:val="en-US"/>
+        </w:rPr>
+        <w:t>’ table, it is excl</w:t>
+      </w:r>
+      <w:r>
+        <w:rPr>
+          <w:rFonts w:ascii="Consolas" w:hAnsi="Consolas" w:cs="Consolas"/>
+          <w:kern w:val="0"/>
+          <w:lang w:val="en-US"/>
+        </w:rPr>
+        <w:t xml:space="preserve">uded from the results, filtering the recipes to those that can be made with the </w:t>
+      </w:r>
+      <w:r>
+        <w:rPr>
+          <w:rFonts w:ascii="Consolas" w:hAnsi="Consolas" w:cs="Consolas"/>
+          <w:kern w:val="0"/>
+          <w:lang w:val="en-US"/>
+        </w:rPr>
+        <w:t>provided ingredients.</w:t>
+      </w:r>
+    </w:p>
+    <w:p>
+      <w:pPr>
+        <w:autoSpaceDE w:val="0"/>
+        <w:autoSpaceDN w:val="0"/>
+        <w:adjustRightInd w:val="0"/>
+        <w:spacing w:after="0" w:line="240" w:lineRule="auto"/>
+        <w:rPr>
+          <w:rFonts w:ascii="Consolas" w:hAnsi="Consolas" w:cs="Consolas"/>
+          <w:color w:val="808080"/>
+          <w:kern w:val="0"/>
+          <w:lang w:val="en-US"/>
+        </w:rPr>
+      </w:pPr>
+    </w:p>
+    <w:p>
+      <w:pPr>
+        <w:autoSpaceDE w:val="0"/>
+        <w:autoSpaceDN w:val="0"/>
+        <w:adjustRightInd w:val="0"/>
+        <w:spacing w:after="0" w:line="240" w:lineRule="auto"/>
+        <w:rPr>
+          <w:rFonts w:ascii="Consolas" w:hAnsi="Consolas" w:cs="Consolas"/>
+          <w:color w:val="808080"/>
+          <w:kern w:val="0"/>
+          <w:lang w:val="en-US"/>
+        </w:rPr>
+      </w:pPr>
+      <w:r>
+        <w:rPr>
+          <w:rFonts w:ascii="Consolas" w:hAnsi="Consolas" w:cs="Consolas"/>
+          <w:color w:val="008000"/>
+          <w:kern w:val="0"/>
+          <w:lang w:val="en-US"/>
+        </w:rPr>
+        <w:t>--</w:t>
+      </w:r>
+      <w:r>
+        <w:rPr>
+          <w:rFonts w:ascii="Consolas" w:hAnsi="Consolas" w:cs="Consolas"/>
+          <w:color w:val="008000"/>
+          <w:kern w:val="0"/>
+          <w:lang w:val="en-US"/>
+        </w:rPr>
+        <w:t>&gt;</w:t>
+      </w:r>
+      <w:r>
+        <w:rPr>
+          <w:rFonts w:ascii="Consolas" w:hAnsi="Consolas" w:cs="Consolas"/>
+          <w:color w:val="008000"/>
+          <w:kern w:val="0"/>
+          <w:lang w:val="en-US"/>
+        </w:rPr>
+        <w:t xml:space="preserve"> </w:t>
+      </w:r>
+      <w:r>
+        <w:rPr>
+          <w:rFonts w:ascii="Consolas" w:hAnsi="Consolas" w:cs="Consolas"/>
+          <w:color w:val="008000"/>
+          <w:kern w:val="0"/>
+          <w:lang w:val="en-US"/>
+        </w:rPr>
+        <w:t xml:space="preserve">Testing </w:t>
+      </w:r>
+      <w:r>
+        <w:rPr>
+          <w:rFonts w:ascii="Consolas" w:hAnsi="Consolas" w:cs="Consolas"/>
+          <w:color w:val="008000"/>
+          <w:kern w:val="0"/>
+          <w:lang w:val="en-US"/>
+        </w:rPr>
+        <w:t>alternative/similar recipe recommendation feature</w:t>
+      </w:r>
+    </w:p>
+    <w:p>
+      <w:pPr>
+        <w:autoSpaceDE w:val="0"/>
+        <w:autoSpaceDN w:val="0"/>
+        <w:adjustRightInd w:val="0"/>
+        <w:spacing w:after="0" w:line="240" w:lineRule="auto"/>
+        <w:rPr>
+          <w:rFonts w:ascii="Consolas" w:hAnsi="Consolas" w:cs="Consolas"/>
+          <w:color w:val="000000"/>
+          <w:kern w:val="0"/>
+          <w:lang w:val="en-US"/>
+        </w:rPr>
+      </w:pPr>
+    </w:p>
+    <w:p>
+      <w:pPr>
+        <w:autoSpaceDE w:val="0"/>
+        <w:autoSpaceDN w:val="0"/>
+        <w:adjustRightInd w:val="0"/>
+        <w:spacing w:after="0" w:line="240" w:lineRule="auto"/>
+        <w:rPr>
+          <w:rFonts w:ascii="Consolas" w:hAnsi="Consolas" w:cs="Consolas"/>
+          <w:color w:val="000000"/>
+          <w:kern w:val="0"/>
+          <w:lang w:val="en-US"/>
+        </w:rPr>
+      </w:pPr>
+      <w:proofErr w:type="gramStart"/>
+      <w:r>
+        <w:rPr>
+          <w:rFonts w:ascii="Consolas" w:hAnsi="Consolas" w:cs="Consolas"/>
+          <w:color w:val="008000"/>
+          <w:kern w:val="0"/>
+          <w:lang w:val="en-US"/>
+        </w:rPr>
+        <w:t>--  Declare</w:t>
+      </w:r>
+      <w:proofErr w:type="gramEnd"/>
+      <w:r>
+        <w:rPr>
+          <w:rFonts w:ascii="Consolas" w:hAnsi="Consolas" w:cs="Consolas"/>
+          <w:color w:val="008000"/>
+          <w:kern w:val="0"/>
+          <w:lang w:val="en-US"/>
+        </w:rPr>
+        <w:t xml:space="preserve"> and Populate Available Ingredients Table Variable</w:t>
+      </w:r>
+    </w:p>
+    <w:p>
+      <w:pPr>
+        <w:autoSpaceDE w:val="0"/>
+        <w:autoSpaceDN w:val="0"/>
+        <w:adjustRightInd w:val="0"/>
+        <w:spacing w:after="0" w:line="240" w:lineRule="auto"/>
+        <w:rPr>
+          <w:rFonts w:ascii="Consolas" w:hAnsi="Consolas" w:cs="Consolas"/>
+          <w:color w:val="000000"/>
+          <w:kern w:val="0"/>
+          <w:lang w:val="en-US"/>
+        </w:rPr>
+      </w:pPr>
+      <w:r>
+        <w:rPr>
+          <w:rFonts w:ascii="Consolas" w:hAnsi="Consolas" w:cs="Consolas"/>
+          <w:color w:val="0000FF"/>
+          <w:kern w:val="0"/>
+          <w:lang w:val="en-US"/>
+        </w:rPr>
+        <w:t>DECLARE</w:t>
+      </w:r>
+      <w:r>
+        <w:rPr>
+          <w:rFonts w:ascii="Consolas" w:hAnsi="Consolas" w:cs="Consolas"/>
+          <w:color w:val="000000"/>
+          <w:kern w:val="0"/>
+          <w:lang w:val="en-US"/>
+        </w:rPr>
+        <w:t xml:space="preserve"> @AvailableIngredients </w:t>
+      </w:r>
+      <w:r>
+        <w:rPr>
+          <w:rFonts w:ascii="Consolas" w:hAnsi="Consolas" w:cs="Consolas"/>
+          <w:color w:val="0000FF"/>
+          <w:kern w:val="0"/>
+          <w:lang w:val="en-US"/>
+        </w:rPr>
+        <w:t xml:space="preserve">TABLE </w:t>
+      </w:r>
+      <w:r>
+        <w:rPr>
+          <w:rFonts w:ascii="Consolas" w:hAnsi="Consolas" w:cs="Consolas"/>
+          <w:color w:val="808080"/>
+          <w:kern w:val="0"/>
+          <w:lang w:val="en-US"/>
+        </w:rPr>
+        <w:t>(</w:t>
+      </w:r>
+      <w:proofErr w:type="spellStart"/>
+      <w:r>
+        <w:rPr>
+          <w:rFonts w:ascii="Consolas" w:hAnsi="Consolas" w:cs="Consolas"/>
+          <w:color w:val="000000"/>
+          <w:kern w:val="0"/>
+          <w:lang w:val="en-US"/>
+        </w:rPr>
+        <w:t>IngredientID</w:t>
+      </w:r>
+      <w:proofErr w:type="spellEnd"/>
+      <w:r>
+        <w:rPr>
+          <w:rFonts w:ascii="Consolas" w:hAnsi="Consolas" w:cs="Consolas"/>
+          <w:color w:val="000000"/>
+          <w:kern w:val="0"/>
+          <w:lang w:val="en-US"/>
+        </w:rPr>
+        <w:t xml:space="preserve"> </w:t>
+      </w:r>
+      <w:r>
+        <w:rPr>
+          <w:rFonts w:ascii="Consolas" w:hAnsi="Consolas" w:cs="Consolas"/>
+          <w:color w:val="0000FF"/>
+          <w:kern w:val="0"/>
+          <w:lang w:val="en-US"/>
+        </w:rPr>
+        <w:t>INT</w:t>
+      </w:r>
+      <w:proofErr w:type="gramStart"/>
+      <w:r>
+        <w:rPr>
+          <w:rFonts w:ascii="Consolas" w:hAnsi="Consolas" w:cs="Consolas"/>
+          <w:color w:val="808080"/>
+          <w:kern w:val="0"/>
+          <w:lang w:val="en-US"/>
+        </w:rPr>
+        <w:t>);</w:t>
+      </w:r>
+      <w:proofErr w:type="gramEnd"/>
+    </w:p>
+    <w:p>
+      <w:pPr>
+        <w:autoSpaceDE w:val="0"/>
+        <w:autoSpaceDN w:val="0"/>
+        <w:adjustRightInd w:val="0"/>
+        <w:spacing w:after="0" w:line="240" w:lineRule="auto"/>
+        <w:rPr>
+          <w:rFonts w:ascii="Consolas" w:hAnsi="Consolas" w:cs="Consolas"/>
+          <w:color w:val="000000"/>
+          <w:kern w:val="0"/>
+          <w:lang w:val="en-US"/>
+        </w:rPr>
+      </w:pPr>
+      <w:r>
+        <w:rPr>
+          <w:rFonts w:ascii="Consolas" w:hAnsi="Consolas" w:cs="Consolas"/>
+          <w:color w:val="0000FF"/>
+          <w:kern w:val="0"/>
+          <w:lang w:val="en-US"/>
+        </w:rPr>
+        <w:t>INSERT</w:t>
+      </w:r>
+      <w:r>
+        <w:rPr>
+          <w:rFonts w:ascii="Consolas" w:hAnsi="Consolas" w:cs="Consolas"/>
+          <w:color w:val="000000"/>
+          <w:kern w:val="0"/>
+          <w:lang w:val="en-US"/>
+        </w:rPr>
+        <w:t xml:space="preserve"> </w:t>
+      </w:r>
+      <w:r>
+        <w:rPr>
+          <w:rFonts w:ascii="Consolas" w:hAnsi="Consolas" w:cs="Consolas"/>
+          <w:color w:val="0000FF"/>
+          <w:kern w:val="0"/>
+          <w:lang w:val="en-US"/>
+        </w:rPr>
+        <w:t>INTO</w:t>
+      </w:r>
+      <w:r>
+        <w:rPr>
+          <w:rFonts w:ascii="Consolas" w:hAnsi="Consolas" w:cs="Consolas"/>
+          <w:color w:val="000000"/>
+          <w:kern w:val="0"/>
+          <w:lang w:val="en-US"/>
+        </w:rPr>
+        <w:t xml:space="preserve"> @AvailableIngredients</w:t>
+      </w:r>
+      <w:r>
+        <w:rPr>
+          <w:rFonts w:ascii="Consolas" w:hAnsi="Consolas" w:cs="Consolas"/>
+          <w:color w:val="0000FF"/>
+          <w:kern w:val="0"/>
+          <w:lang w:val="en-US"/>
+        </w:rPr>
+        <w:t xml:space="preserve"> </w:t>
+      </w:r>
+      <w:r>
+        <w:rPr>
+          <w:rFonts w:ascii="Consolas" w:hAnsi="Consolas" w:cs="Consolas"/>
+          <w:color w:val="808080"/>
+          <w:kern w:val="0"/>
+          <w:lang w:val="en-US"/>
+        </w:rPr>
+        <w:t>(</w:t>
+      </w:r>
+      <w:proofErr w:type="spellStart"/>
+      <w:r>
+        <w:rPr>
+          <w:rFonts w:ascii="Consolas" w:hAnsi="Consolas" w:cs="Consolas"/>
+          <w:color w:val="000000"/>
+          <w:kern w:val="0"/>
+          <w:lang w:val="en-US"/>
+        </w:rPr>
+        <w:t>IngredientID</w:t>
+      </w:r>
+      <w:proofErr w:type="spellEnd"/>
+      <w:r>
+        <w:rPr>
+          <w:rFonts w:ascii="Consolas" w:hAnsi="Consolas" w:cs="Consolas"/>
+          <w:color w:val="808080"/>
+          <w:kern w:val="0"/>
+          <w:lang w:val="en-US"/>
+        </w:rPr>
+        <w:t>)</w:t>
+      </w:r>
+    </w:p>
+    <w:p>
+      <w:pPr>
+        <w:autoSpaceDE w:val="0"/>
+        <w:autoSpaceDN w:val="0"/>
+        <w:adjustRightInd w:val="0"/>
+        <w:spacing w:after="0" w:line="240" w:lineRule="auto"/>
+        <w:rPr>
+          <w:rFonts w:ascii="Consolas" w:hAnsi="Consolas" w:cs="Consolas"/>
+          <w:color w:val="000000"/>
+          <w:kern w:val="0"/>
+          <w:lang w:val="en-US"/>
+        </w:rPr>
+      </w:pPr>
+      <w:r>
+        <w:rPr>
+          <w:rFonts w:ascii="Consolas" w:hAnsi="Consolas" w:cs="Consolas"/>
+          <w:color w:val="0000FF"/>
+          <w:kern w:val="0"/>
+          <w:lang w:val="en-US"/>
+        </w:rPr>
+        <w:t>SELECT</w:t>
+      </w:r>
+      <w:r>
+        <w:rPr>
+          <w:rFonts w:ascii="Consolas" w:hAnsi="Consolas" w:cs="Consolas"/>
+          <w:color w:val="000000"/>
+          <w:kern w:val="0"/>
+          <w:lang w:val="en-US"/>
+        </w:rPr>
+        <w:t xml:space="preserve"> </w:t>
+      </w:r>
+      <w:proofErr w:type="spellStart"/>
+      <w:r>
+        <w:rPr>
+          <w:rFonts w:ascii="Consolas" w:hAnsi="Consolas" w:cs="Consolas"/>
+          <w:color w:val="000000"/>
+          <w:kern w:val="0"/>
+          <w:lang w:val="en-US"/>
+        </w:rPr>
+        <w:t>IngredientID</w:t>
+      </w:r>
+      <w:proofErr w:type="spellEnd"/>
+    </w:p>
+    <w:p>
+      <w:pPr>
+        <w:autoSpaceDE w:val="0"/>
+        <w:autoSpaceDN w:val="0"/>
+        <w:adjustRightInd w:val="0"/>
+        <w:spacing w:after="0" w:line="240" w:lineRule="auto"/>
+        <w:rPr>
+          <w:rFonts w:ascii="Consolas" w:hAnsi="Consolas" w:cs="Consolas"/>
+          <w:color w:val="000000"/>
+          <w:kern w:val="0"/>
+          <w:lang w:val="en-US"/>
+        </w:rPr>
+      </w:pPr>
+      <w:r>
+        <w:rPr>
+          <w:rFonts w:ascii="Consolas" w:hAnsi="Consolas" w:cs="Consolas"/>
+          <w:color w:val="0000FF"/>
+          <w:kern w:val="0"/>
+          <w:lang w:val="en-US"/>
+        </w:rPr>
+        <w:t>FROM</w:t>
+      </w:r>
+      <w:r>
+        <w:rPr>
+          <w:rFonts w:ascii="Consolas" w:hAnsi="Consolas" w:cs="Consolas"/>
+          <w:color w:val="000000"/>
+          <w:kern w:val="0"/>
+          <w:lang w:val="en-US"/>
+        </w:rPr>
+        <w:t xml:space="preserve"> Ingredients</w:t>
+      </w:r>
+    </w:p>
+    <w:p>
+      <w:pPr>
+        <w:autoSpaceDE w:val="0"/>
+        <w:autoSpaceDN w:val="0"/>
+        <w:adjustRightInd w:val="0"/>
+        <w:spacing w:after="0" w:line="240" w:lineRule="auto"/>
+        <w:rPr>
+          <w:rFonts w:ascii="Consolas" w:hAnsi="Consolas" w:cs="Consolas"/>
+          <w:color w:val="000000"/>
+          <w:kern w:val="0"/>
+          <w:lang w:val="en-US"/>
+        </w:rPr>
+      </w:pPr>
+      <w:r>
+        <w:rPr>
+          <w:rFonts w:ascii="Consolas" w:hAnsi="Consolas" w:cs="Consolas"/>
+          <w:color w:val="0000FF"/>
+          <w:kern w:val="0"/>
+          <w:lang w:val="en-US"/>
+        </w:rPr>
+        <w:t>WHERE</w:t>
+      </w:r>
+      <w:r>
+        <w:rPr>
+          <w:rFonts w:ascii="Consolas" w:hAnsi="Consolas" w:cs="Consolas"/>
+          <w:color w:val="000000"/>
+          <w:kern w:val="0"/>
+          <w:lang w:val="en-US"/>
+        </w:rPr>
+        <w:t xml:space="preserve"> </w:t>
+      </w:r>
+      <w:proofErr w:type="spellStart"/>
+      <w:r>
+        <w:rPr>
+          <w:rFonts w:ascii="Consolas" w:hAnsi="Consolas" w:cs="Consolas"/>
+          <w:color w:val="000000"/>
+          <w:kern w:val="0"/>
+          <w:lang w:val="en-US"/>
+        </w:rPr>
+        <w:t>IngredientName</w:t>
+      </w:r>
+      <w:proofErr w:type="spellEnd"/>
+      <w:r>
+        <w:rPr>
+          <w:rFonts w:ascii="Consolas" w:hAnsi="Consolas" w:cs="Consolas"/>
+          <w:color w:val="000000"/>
+          <w:kern w:val="0"/>
+          <w:lang w:val="en-US"/>
+        </w:rPr>
+        <w:t xml:space="preserve"> </w:t>
+      </w:r>
+      <w:r>
+        <w:rPr>
+          <w:rFonts w:ascii="Consolas" w:hAnsi="Consolas" w:cs="Consolas"/>
+          <w:color w:val="808080"/>
+          <w:kern w:val="0"/>
+          <w:lang w:val="en-US"/>
+        </w:rPr>
+        <w:t>IN</w:t>
+      </w:r>
+      <w:r>
+        <w:rPr>
+          <w:rFonts w:ascii="Consolas" w:hAnsi="Consolas" w:cs="Consolas"/>
+          <w:color w:val="0000FF"/>
+          <w:kern w:val="0"/>
+          <w:lang w:val="en-US"/>
+        </w:rPr>
+        <w:t xml:space="preserve"> </w:t>
+      </w:r>
+      <w:r>
+        <w:rPr>
+          <w:rFonts w:ascii="Consolas" w:hAnsi="Consolas" w:cs="Consolas"/>
+          <w:color w:val="808080"/>
+          <w:kern w:val="0"/>
+          <w:lang w:val="en-US"/>
+        </w:rPr>
+        <w:t>(</w:t>
+      </w:r>
+      <w:r>
+        <w:rPr>
+          <w:rFonts w:ascii="Consolas" w:hAnsi="Consolas" w:cs="Consolas"/>
+          <w:color w:val="FF0000"/>
+          <w:kern w:val="0"/>
+          <w:lang w:val="en-US"/>
+        </w:rPr>
+        <w:t>'Rice'</w:t>
+      </w:r>
+      <w:r>
+        <w:rPr>
+          <w:rFonts w:ascii="Consolas" w:hAnsi="Consolas" w:cs="Consolas"/>
+          <w:color w:val="808080"/>
+          <w:kern w:val="0"/>
+          <w:lang w:val="en-US"/>
+        </w:rPr>
+        <w:t>,</w:t>
+      </w:r>
+      <w:r>
+        <w:rPr>
+          <w:rFonts w:ascii="Consolas" w:hAnsi="Consolas" w:cs="Consolas"/>
+          <w:color w:val="000000"/>
+          <w:kern w:val="0"/>
+          <w:lang w:val="en-US"/>
+        </w:rPr>
+        <w:t xml:space="preserve"> </w:t>
+      </w:r>
+      <w:r>
+        <w:rPr>
+          <w:rFonts w:ascii="Consolas" w:hAnsi="Consolas" w:cs="Consolas"/>
+          <w:color w:val="FF0000"/>
+          <w:kern w:val="0"/>
+          <w:lang w:val="en-US"/>
+        </w:rPr>
+        <w:t>'Carrots'</w:t>
+      </w:r>
+      <w:r>
+        <w:rPr>
+          <w:rFonts w:ascii="Consolas" w:hAnsi="Consolas" w:cs="Consolas"/>
+          <w:color w:val="808080"/>
+          <w:kern w:val="0"/>
+          <w:lang w:val="en-US"/>
+        </w:rPr>
+        <w:t>,</w:t>
+      </w:r>
+      <w:r>
+        <w:rPr>
+          <w:rFonts w:ascii="Consolas" w:hAnsi="Consolas" w:cs="Consolas"/>
+          <w:color w:val="000000"/>
+          <w:kern w:val="0"/>
+          <w:lang w:val="en-US"/>
+        </w:rPr>
+        <w:t xml:space="preserve"> </w:t>
+      </w:r>
+      <w:r>
+        <w:rPr>
+          <w:rFonts w:ascii="Consolas" w:hAnsi="Consolas" w:cs="Consolas"/>
+          <w:color w:val="FF0000"/>
+          <w:kern w:val="0"/>
+          <w:lang w:val="en-US"/>
+        </w:rPr>
+        <w:t>'Shrimp'</w:t>
+      </w:r>
+      <w:r>
+        <w:rPr>
+          <w:rFonts w:ascii="Consolas" w:hAnsi="Consolas" w:cs="Consolas"/>
+          <w:color w:val="808080"/>
+          <w:kern w:val="0"/>
+          <w:lang w:val="en-US"/>
+        </w:rPr>
+        <w:t>);</w:t>
+      </w:r>
+      <w:r>
+        <w:rPr>
+          <w:rFonts w:ascii="Consolas" w:hAnsi="Consolas" w:cs="Consolas"/>
+          <w:color w:val="000000"/>
+          <w:kern w:val="0"/>
+          <w:lang w:val="en-US"/>
+        </w:rPr>
+        <w:t xml:space="preserve"> </w:t>
+      </w:r>
+      <w:r>
+        <w:rPr>
+          <w:rFonts w:ascii="Consolas" w:hAnsi="Consolas" w:cs="Consolas"/>
+          <w:color w:val="008000"/>
+          <w:kern w:val="0"/>
+          <w:lang w:val="en-US"/>
+        </w:rPr>
+        <w:t>-- Example of available ingredients</w:t>
+      </w:r>
+    </w:p>
+    <w:p>
+      <w:pPr>
+        <w:autoSpaceDE w:val="0"/>
+        <w:autoSpaceDN w:val="0"/>
+        <w:adjustRightInd w:val="0"/>
+        <w:spacing w:after="0" w:line="240" w:lineRule="auto"/>
+        <w:rPr>
+          <w:rFonts w:ascii="Consolas" w:hAnsi="Consolas" w:cs="Consolas"/>
+          <w:color w:val="000000"/>
+          <w:kern w:val="0"/>
+          <w:lang w:val="en-US"/>
+        </w:rPr>
+      </w:pPr>
+    </w:p>
+    <w:p>
+      <w:pPr>
+        <w:autoSpaceDE w:val="0"/>
+        <w:autoSpaceDN w:val="0"/>
+        <w:adjustRightInd w:val="0"/>
+        <w:spacing w:after="0" w:line="240" w:lineRule="auto"/>
+        <w:rPr>
+          <w:rFonts w:ascii="Consolas" w:hAnsi="Consolas" w:cs="Consolas"/>
+          <w:color w:val="000000"/>
+          <w:kern w:val="0"/>
+          <w:lang w:val="en-US"/>
+        </w:rPr>
+      </w:pPr>
+      <w:r>
+        <w:rPr>
+          <w:rFonts w:ascii="Consolas" w:hAnsi="Consolas" w:cs="Consolas"/>
+          <w:color w:val="008000"/>
+          <w:kern w:val="0"/>
+          <w:lang w:val="en-US"/>
+        </w:rPr>
+        <w:t>-- Search for Alternative Recipes</w:t>
+      </w:r>
+    </w:p>
+    <w:p>
+      <w:pPr>
+        <w:autoSpaceDE w:val="0"/>
+        <w:autoSpaceDN w:val="0"/>
+        <w:adjustRightInd w:val="0"/>
+        <w:spacing w:after="0" w:line="240" w:lineRule="auto"/>
+        <w:rPr>
+          <w:rFonts w:ascii="Consolas" w:hAnsi="Consolas" w:cs="Consolas"/>
+          <w:color w:val="000000"/>
+          <w:kern w:val="0"/>
+          <w:lang w:val="en-US"/>
+        </w:rPr>
+      </w:pPr>
+      <w:r>
+        <w:rPr>
+          <w:rFonts w:ascii="Consolas" w:hAnsi="Consolas" w:cs="Consolas"/>
+          <w:color w:val="0000FF"/>
+          <w:kern w:val="0"/>
+          <w:lang w:val="en-US"/>
+        </w:rPr>
+        <w:t>SELECT</w:t>
+      </w:r>
+      <w:r>
+        <w:rPr>
+          <w:rFonts w:ascii="Consolas" w:hAnsi="Consolas" w:cs="Consolas"/>
+          <w:color w:val="000000"/>
+          <w:kern w:val="0"/>
+          <w:lang w:val="en-US"/>
+        </w:rPr>
+        <w:t xml:space="preserve"> </w:t>
+      </w:r>
+      <w:r>
+        <w:rPr>
+          <w:rFonts w:ascii="Consolas" w:hAnsi="Consolas" w:cs="Consolas"/>
+          <w:color w:val="0000FF"/>
+          <w:kern w:val="0"/>
+          <w:lang w:val="en-US"/>
+        </w:rPr>
+        <w:t>DISTINCT</w:t>
+      </w:r>
+      <w:r>
+        <w:rPr>
+          <w:rFonts w:ascii="Consolas" w:hAnsi="Consolas" w:cs="Consolas"/>
+          <w:color w:val="000000"/>
+          <w:kern w:val="0"/>
+          <w:lang w:val="en-US"/>
+        </w:rPr>
+        <w:t xml:space="preserve"> </w:t>
+      </w:r>
+      <w:proofErr w:type="spellStart"/>
+      <w:proofErr w:type="gramStart"/>
+      <w:r>
+        <w:rPr>
+          <w:rFonts w:ascii="Consolas" w:hAnsi="Consolas" w:cs="Consolas"/>
+          <w:color w:val="000000"/>
+          <w:kern w:val="0"/>
+          <w:lang w:val="en-US"/>
+        </w:rPr>
+        <w:t>R</w:t>
+      </w:r>
+      <w:r>
+        <w:rPr>
+          <w:rFonts w:ascii="Consolas" w:hAnsi="Consolas" w:cs="Consolas"/>
+          <w:color w:val="808080"/>
+          <w:kern w:val="0"/>
+          <w:lang w:val="en-US"/>
+        </w:rPr>
+        <w:t>.</w:t>
+      </w:r>
+      <w:r>
+        <w:rPr>
+          <w:rFonts w:ascii="Consolas" w:hAnsi="Consolas" w:cs="Consolas"/>
+          <w:color w:val="000000"/>
+          <w:kern w:val="0"/>
+          <w:lang w:val="en-US"/>
+        </w:rPr>
+        <w:t>RecipeID</w:t>
+      </w:r>
+      <w:proofErr w:type="spellEnd"/>
+      <w:proofErr w:type="gramEnd"/>
+      <w:r>
+        <w:rPr>
+          <w:rFonts w:ascii="Consolas" w:hAnsi="Consolas" w:cs="Consolas"/>
+          <w:color w:val="808080"/>
+          <w:kern w:val="0"/>
+          <w:lang w:val="en-US"/>
+        </w:rPr>
+        <w:t>,</w:t>
+      </w:r>
+      <w:r>
+        <w:rPr>
+          <w:rFonts w:ascii="Consolas" w:hAnsi="Consolas" w:cs="Consolas"/>
+          <w:color w:val="000000"/>
+          <w:kern w:val="0"/>
+          <w:lang w:val="en-US"/>
+        </w:rPr>
+        <w:t xml:space="preserve"> </w:t>
+      </w:r>
+      <w:proofErr w:type="spellStart"/>
+      <w:r>
+        <w:rPr>
+          <w:rFonts w:ascii="Consolas" w:hAnsi="Consolas" w:cs="Consolas"/>
+          <w:color w:val="000000"/>
+          <w:kern w:val="0"/>
+          <w:lang w:val="en-US"/>
+        </w:rPr>
+        <w:t>R</w:t>
+      </w:r>
+      <w:r>
+        <w:rPr>
+          <w:rFonts w:ascii="Consolas" w:hAnsi="Consolas" w:cs="Consolas"/>
+          <w:color w:val="808080"/>
+          <w:kern w:val="0"/>
+          <w:lang w:val="en-US"/>
+        </w:rPr>
+        <w:t>.</w:t>
+      </w:r>
+      <w:r>
+        <w:rPr>
+          <w:rFonts w:ascii="Consolas" w:hAnsi="Consolas" w:cs="Consolas"/>
+          <w:color w:val="000000"/>
+          <w:kern w:val="0"/>
+          <w:lang w:val="en-US"/>
+        </w:rPr>
+        <w:t>DishName</w:t>
+      </w:r>
+      <w:proofErr w:type="spellEnd"/>
+      <w:r>
+        <w:rPr>
+          <w:rFonts w:ascii="Consolas" w:hAnsi="Consolas" w:cs="Consolas"/>
+          <w:color w:val="808080"/>
+          <w:kern w:val="0"/>
+          <w:lang w:val="en-US"/>
+        </w:rPr>
+        <w:t>,</w:t>
+      </w:r>
+      <w:r>
+        <w:rPr>
+          <w:rFonts w:ascii="Consolas" w:hAnsi="Consolas" w:cs="Consolas"/>
+          <w:color w:val="000000"/>
+          <w:kern w:val="0"/>
+          <w:lang w:val="en-US"/>
+        </w:rPr>
+        <w:t xml:space="preserve"> </w:t>
+      </w:r>
+      <w:proofErr w:type="spellStart"/>
+      <w:r>
+        <w:rPr>
+          <w:rFonts w:ascii="Consolas" w:hAnsi="Consolas" w:cs="Consolas"/>
+          <w:color w:val="000000"/>
+          <w:kern w:val="0"/>
+          <w:lang w:val="en-US"/>
+        </w:rPr>
+        <w:t>R</w:t>
+      </w:r>
+      <w:r>
+        <w:rPr>
+          <w:rFonts w:ascii="Consolas" w:hAnsi="Consolas" w:cs="Consolas"/>
+          <w:color w:val="808080"/>
+          <w:kern w:val="0"/>
+          <w:lang w:val="en-US"/>
+        </w:rPr>
+        <w:t>.</w:t>
+      </w:r>
+      <w:r>
+        <w:rPr>
+          <w:rFonts w:ascii="Consolas" w:hAnsi="Consolas" w:cs="Consolas"/>
+          <w:color w:val="0000FF"/>
+          <w:kern w:val="0"/>
+          <w:lang w:val="en-US"/>
+        </w:rPr>
+        <w:t>Description</w:t>
+      </w:r>
+      <w:proofErr w:type="spellEnd"/>
+      <w:r>
+        <w:rPr>
+          <w:rFonts w:ascii="Consolas" w:hAnsi="Consolas" w:cs="Consolas"/>
+          <w:color w:val="808080"/>
+          <w:kern w:val="0"/>
+          <w:lang w:val="en-US"/>
+        </w:rPr>
+        <w:t>,</w:t>
+      </w:r>
+      <w:r>
+        <w:rPr>
+          <w:rFonts w:ascii="Consolas" w:hAnsi="Consolas" w:cs="Consolas"/>
+          <w:color w:val="000000"/>
+          <w:kern w:val="0"/>
+          <w:lang w:val="en-US"/>
+        </w:rPr>
+        <w:t xml:space="preserve"> </w:t>
+      </w:r>
+      <w:proofErr w:type="spellStart"/>
+      <w:r>
+        <w:rPr>
+          <w:rFonts w:ascii="Consolas" w:hAnsi="Consolas" w:cs="Consolas"/>
+          <w:color w:val="000000"/>
+          <w:kern w:val="0"/>
+          <w:lang w:val="en-US"/>
+        </w:rPr>
+        <w:t>R</w:t>
+      </w:r>
+      <w:r>
+        <w:rPr>
+          <w:rFonts w:ascii="Consolas" w:hAnsi="Consolas" w:cs="Consolas"/>
+          <w:color w:val="808080"/>
+          <w:kern w:val="0"/>
+          <w:lang w:val="en-US"/>
+        </w:rPr>
+        <w:t>.</w:t>
+      </w:r>
+      <w:r>
+        <w:rPr>
+          <w:rFonts w:ascii="Consolas" w:hAnsi="Consolas" w:cs="Consolas"/>
+          <w:color w:val="000000"/>
+          <w:kern w:val="0"/>
+          <w:lang w:val="en-US"/>
+        </w:rPr>
+        <w:t>Rating</w:t>
+      </w:r>
+      <w:proofErr w:type="spellEnd"/>
+    </w:p>
+    <w:p>
+      <w:pPr>
+        <w:autoSpaceDE w:val="0"/>
+        <w:autoSpaceDN w:val="0"/>
+        <w:adjustRightInd w:val="0"/>
+        <w:spacing w:after="0" w:line="240" w:lineRule="auto"/>
+        <w:rPr>
+          <w:rFonts w:ascii="Consolas" w:hAnsi="Consolas" w:cs="Consolas"/>
+          <w:color w:val="000000"/>
+          <w:kern w:val="0"/>
+          <w:lang w:val="en-US"/>
+        </w:rPr>
+      </w:pPr>
+      <w:r>
+        <w:rPr>
+          <w:rFonts w:ascii="Consolas" w:hAnsi="Consolas" w:cs="Consolas"/>
+          <w:color w:val="0000FF"/>
+          <w:kern w:val="0"/>
+          <w:lang w:val="en-US"/>
+        </w:rPr>
+        <w:t>FROM</w:t>
+      </w:r>
+      <w:r>
+        <w:rPr>
+          <w:rFonts w:ascii="Consolas" w:hAnsi="Consolas" w:cs="Consolas"/>
+          <w:color w:val="000000"/>
+          <w:kern w:val="0"/>
+          <w:lang w:val="en-US"/>
+        </w:rPr>
+        <w:t xml:space="preserve"> Recipes R</w:t>
+      </w:r>
+    </w:p>
+    <w:p>
+      <w:pPr>
+        <w:autoSpaceDE w:val="0"/>
+        <w:autoSpaceDN w:val="0"/>
+        <w:adjustRightInd w:val="0"/>
+        <w:spacing w:after="0" w:line="240" w:lineRule="auto"/>
+        <w:rPr>
+          <w:rFonts w:ascii="Consolas" w:hAnsi="Consolas" w:cs="Consolas"/>
+          <w:color w:val="000000"/>
+          <w:kern w:val="0"/>
+          <w:lang w:val="en-US"/>
+        </w:rPr>
+      </w:pPr>
+      <w:r>
+        <w:rPr>
+          <w:rFonts w:ascii="Consolas" w:hAnsi="Consolas" w:cs="Consolas"/>
+          <w:color w:val="808080"/>
+          <w:kern w:val="0"/>
+          <w:lang w:val="en-US"/>
+        </w:rPr>
+        <w:t>JOIN</w:t>
+      </w:r>
+      <w:r>
+        <w:rPr>
+          <w:rFonts w:ascii="Consolas" w:hAnsi="Consolas" w:cs="Consolas"/>
+          <w:color w:val="000000"/>
+          <w:kern w:val="0"/>
+          <w:lang w:val="en-US"/>
+        </w:rPr>
+        <w:t xml:space="preserve"> </w:t>
+      </w:r>
+      <w:proofErr w:type="spellStart"/>
+      <w:r>
+        <w:rPr>
+          <w:rFonts w:ascii="Consolas" w:hAnsi="Consolas" w:cs="Consolas"/>
+          <w:color w:val="000000"/>
+          <w:kern w:val="0"/>
+          <w:lang w:val="en-US"/>
+        </w:rPr>
+        <w:t>RecipeIngredients</w:t>
+      </w:r>
+      <w:proofErr w:type="spellEnd"/>
+      <w:r>
+        <w:rPr>
+          <w:rFonts w:ascii="Consolas" w:hAnsi="Consolas" w:cs="Consolas"/>
+          <w:color w:val="000000"/>
+          <w:kern w:val="0"/>
+          <w:lang w:val="en-US"/>
+        </w:rPr>
+        <w:t xml:space="preserve"> RI </w:t>
+      </w:r>
+      <w:r>
+        <w:rPr>
+          <w:rFonts w:ascii="Consolas" w:hAnsi="Consolas" w:cs="Consolas"/>
+          <w:color w:val="0000FF"/>
+          <w:kern w:val="0"/>
+          <w:lang w:val="en-US"/>
+        </w:rPr>
+        <w:t>ON</w:t>
+      </w:r>
+      <w:r>
+        <w:rPr>
+          <w:rFonts w:ascii="Consolas" w:hAnsi="Consolas" w:cs="Consolas"/>
+          <w:color w:val="000000"/>
+          <w:kern w:val="0"/>
+          <w:lang w:val="en-US"/>
+        </w:rPr>
+        <w:t xml:space="preserve"> </w:t>
+      </w:r>
+      <w:proofErr w:type="spellStart"/>
+      <w:proofErr w:type="gramStart"/>
+      <w:r>
+        <w:rPr>
+          <w:rFonts w:ascii="Consolas" w:hAnsi="Consolas" w:cs="Consolas"/>
+          <w:color w:val="000000"/>
+          <w:kern w:val="0"/>
+          <w:lang w:val="en-US"/>
+        </w:rPr>
+        <w:t>R</w:t>
+      </w:r>
+      <w:r>
+        <w:rPr>
+          <w:rFonts w:ascii="Consolas" w:hAnsi="Consolas" w:cs="Consolas"/>
+          <w:color w:val="808080"/>
+          <w:kern w:val="0"/>
+          <w:lang w:val="en-US"/>
+        </w:rPr>
+        <w:t>.</w:t>
+      </w:r>
+      <w:r>
+        <w:rPr>
+          <w:rFonts w:ascii="Consolas" w:hAnsi="Consolas" w:cs="Consolas"/>
+          <w:color w:val="000000"/>
+          <w:kern w:val="0"/>
+          <w:lang w:val="en-US"/>
+        </w:rPr>
+        <w:t>RecipeID</w:t>
+      </w:r>
+      <w:proofErr w:type="spellEnd"/>
+      <w:proofErr w:type="gramEnd"/>
+      <w:r>
+        <w:rPr>
+          <w:rFonts w:ascii="Consolas" w:hAnsi="Consolas" w:cs="Consolas"/>
+          <w:color w:val="000000"/>
+          <w:kern w:val="0"/>
+          <w:lang w:val="en-US"/>
+        </w:rPr>
+        <w:t xml:space="preserve"> </w:t>
+      </w:r>
+      <w:r>
+        <w:rPr>
+          <w:rFonts w:ascii="Consolas" w:hAnsi="Consolas" w:cs="Consolas"/>
+          <w:color w:val="808080"/>
+          <w:kern w:val="0"/>
+          <w:lang w:val="en-US"/>
+        </w:rPr>
+        <w:t>=</w:t>
+      </w:r>
+      <w:r>
+        <w:rPr>
+          <w:rFonts w:ascii="Consolas" w:hAnsi="Consolas" w:cs="Consolas"/>
+          <w:color w:val="000000"/>
+          <w:kern w:val="0"/>
+          <w:lang w:val="en-US"/>
+        </w:rPr>
+        <w:t xml:space="preserve"> </w:t>
+      </w:r>
+      <w:proofErr w:type="spellStart"/>
+      <w:r>
+        <w:rPr>
+          <w:rFonts w:ascii="Consolas" w:hAnsi="Consolas" w:cs="Consolas"/>
+          <w:color w:val="000000"/>
+          <w:kern w:val="0"/>
+          <w:lang w:val="en-US"/>
+        </w:rPr>
+        <w:t>RI</w:t>
+      </w:r>
+      <w:r>
+        <w:rPr>
+          <w:rFonts w:ascii="Consolas" w:hAnsi="Consolas" w:cs="Consolas"/>
+          <w:color w:val="808080"/>
+          <w:kern w:val="0"/>
+          <w:lang w:val="en-US"/>
+        </w:rPr>
+        <w:t>.</w:t>
+      </w:r>
+      <w:r>
+        <w:rPr>
+          <w:rFonts w:ascii="Consolas" w:hAnsi="Consolas" w:cs="Consolas"/>
+          <w:color w:val="000000"/>
+          <w:kern w:val="0"/>
+          <w:lang w:val="en-US"/>
+        </w:rPr>
+        <w:t>RecipeID</w:t>
+      </w:r>
+      <w:proofErr w:type="spellEnd"/>
+    </w:p>
+    <w:p>
+      <w:pPr>
+        <w:autoSpaceDE w:val="0"/>
+        <w:autoSpaceDN w:val="0"/>
+        <w:adjustRightInd w:val="0"/>
+        <w:spacing w:after="0" w:line="240" w:lineRule="auto"/>
+        <w:rPr>
+          <w:rFonts w:ascii="Consolas" w:hAnsi="Consolas" w:cs="Consolas"/>
+          <w:color w:val="000000"/>
+          <w:kern w:val="0"/>
+          <w:lang w:val="en-US"/>
+        </w:rPr>
+      </w:pPr>
+      <w:r>
+        <w:rPr>
+          <w:rFonts w:ascii="Consolas" w:hAnsi="Consolas" w:cs="Consolas"/>
+          <w:color w:val="808080"/>
+          <w:kern w:val="0"/>
+          <w:lang w:val="en-US"/>
+        </w:rPr>
+        <w:t>JOIN</w:t>
+      </w:r>
+      <w:r>
+        <w:rPr>
+          <w:rFonts w:ascii="Consolas" w:hAnsi="Consolas" w:cs="Consolas"/>
+          <w:color w:val="000000"/>
+          <w:kern w:val="0"/>
+          <w:lang w:val="en-US"/>
+        </w:rPr>
+        <w:t xml:space="preserve"> Ingredients I </w:t>
+      </w:r>
+      <w:r>
+        <w:rPr>
+          <w:rFonts w:ascii="Consolas" w:hAnsi="Consolas" w:cs="Consolas"/>
+          <w:color w:val="0000FF"/>
+          <w:kern w:val="0"/>
+          <w:lang w:val="en-US"/>
+        </w:rPr>
+        <w:t>ON</w:t>
+      </w:r>
+      <w:r>
+        <w:rPr>
+          <w:rFonts w:ascii="Consolas" w:hAnsi="Consolas" w:cs="Consolas"/>
+          <w:color w:val="000000"/>
+          <w:kern w:val="0"/>
+          <w:lang w:val="en-US"/>
+        </w:rPr>
+        <w:t xml:space="preserve"> </w:t>
+      </w:r>
+      <w:proofErr w:type="spellStart"/>
+      <w:proofErr w:type="gramStart"/>
+      <w:r>
+        <w:rPr>
+          <w:rFonts w:ascii="Consolas" w:hAnsi="Consolas" w:cs="Consolas"/>
+          <w:color w:val="000000"/>
+          <w:kern w:val="0"/>
+          <w:lang w:val="en-US"/>
+        </w:rPr>
+        <w:t>RI</w:t>
+      </w:r>
+      <w:r>
+        <w:rPr>
+          <w:rFonts w:ascii="Consolas" w:hAnsi="Consolas" w:cs="Consolas"/>
+          <w:color w:val="808080"/>
+          <w:kern w:val="0"/>
+          <w:lang w:val="en-US"/>
+        </w:rPr>
+        <w:t>.</w:t>
+      </w:r>
+      <w:r>
+        <w:rPr>
+          <w:rFonts w:ascii="Consolas" w:hAnsi="Consolas" w:cs="Consolas"/>
+          <w:color w:val="000000"/>
+          <w:kern w:val="0"/>
+          <w:lang w:val="en-US"/>
+        </w:rPr>
+        <w:t>IngredientID</w:t>
+      </w:r>
+      <w:proofErr w:type="spellEnd"/>
+      <w:proofErr w:type="gramEnd"/>
+      <w:r>
+        <w:rPr>
+          <w:rFonts w:ascii="Consolas" w:hAnsi="Consolas" w:cs="Consolas"/>
+          <w:color w:val="000000"/>
+          <w:kern w:val="0"/>
+          <w:lang w:val="en-US"/>
+        </w:rPr>
+        <w:t xml:space="preserve"> </w:t>
+      </w:r>
+      <w:r>
+        <w:rPr>
+          <w:rFonts w:ascii="Consolas" w:hAnsi="Consolas" w:cs="Consolas"/>
+          <w:color w:val="808080"/>
+          <w:kern w:val="0"/>
+          <w:lang w:val="en-US"/>
+        </w:rPr>
+        <w:t>=</w:t>
+      </w:r>
+      <w:r>
+        <w:rPr>
+          <w:rFonts w:ascii="Consolas" w:hAnsi="Consolas" w:cs="Consolas"/>
+          <w:color w:val="000000"/>
+          <w:kern w:val="0"/>
+          <w:lang w:val="en-US"/>
+        </w:rPr>
+        <w:t xml:space="preserve"> </w:t>
+      </w:r>
+      <w:proofErr w:type="spellStart"/>
+      <w:r>
+        <w:rPr>
+          <w:rFonts w:ascii="Consolas" w:hAnsi="Consolas" w:cs="Consolas"/>
+          <w:color w:val="000000"/>
+          <w:kern w:val="0"/>
+          <w:lang w:val="en-US"/>
+        </w:rPr>
+        <w:t>I</w:t>
+      </w:r>
+      <w:r>
+        <w:rPr>
+          <w:rFonts w:ascii="Consolas" w:hAnsi="Consolas" w:cs="Consolas"/>
+          <w:color w:val="808080"/>
+          <w:kern w:val="0"/>
+          <w:lang w:val="en-US"/>
+        </w:rPr>
+        <w:t>.</w:t>
+      </w:r>
+      <w:r>
+        <w:rPr>
+          <w:rFonts w:ascii="Consolas" w:hAnsi="Consolas" w:cs="Consolas"/>
+          <w:color w:val="000000"/>
+          <w:kern w:val="0"/>
+          <w:lang w:val="en-US"/>
+        </w:rPr>
+        <w:t>IngredientID</w:t>
+      </w:r>
+      <w:proofErr w:type="spellEnd"/>
+    </w:p>
+    <w:p>
+      <w:pPr>
+        <w:autoSpaceDE w:val="0"/>
+        <w:autoSpaceDN w:val="0"/>
+        <w:adjustRightInd w:val="0"/>
+        <w:spacing w:after="0" w:line="240" w:lineRule="auto"/>
+        <w:rPr>
+          <w:rFonts w:ascii="Consolas" w:hAnsi="Consolas" w:cs="Consolas"/>
+          <w:color w:val="000000"/>
+          <w:kern w:val="0"/>
+          <w:lang w:val="en-US"/>
+        </w:rPr>
+      </w:pPr>
+      <w:r>
+        <w:rPr>
+          <w:rFonts w:ascii="Consolas" w:hAnsi="Consolas" w:cs="Consolas"/>
+          <w:color w:val="0000FF"/>
+          <w:kern w:val="0"/>
+          <w:lang w:val="en-US"/>
+        </w:rPr>
+        <w:t>WHERE</w:t>
+      </w:r>
+      <w:r>
+        <w:rPr>
+          <w:rFonts w:ascii="Consolas" w:hAnsi="Consolas" w:cs="Consolas"/>
+          <w:color w:val="000000"/>
+          <w:kern w:val="0"/>
+          <w:lang w:val="en-US"/>
+        </w:rPr>
+        <w:t xml:space="preserve"> </w:t>
+      </w:r>
+      <w:proofErr w:type="spellStart"/>
+      <w:proofErr w:type="gramStart"/>
+      <w:r>
+        <w:rPr>
+          <w:rFonts w:ascii="Consolas" w:hAnsi="Consolas" w:cs="Consolas"/>
+          <w:color w:val="000000"/>
+          <w:kern w:val="0"/>
+          <w:lang w:val="en-US"/>
+        </w:rPr>
+        <w:t>I</w:t>
+      </w:r>
+      <w:r>
+        <w:rPr>
+          <w:rFonts w:ascii="Consolas" w:hAnsi="Consolas" w:cs="Consolas"/>
+          <w:color w:val="808080"/>
+          <w:kern w:val="0"/>
+          <w:lang w:val="en-US"/>
+        </w:rPr>
+        <w:t>.</w:t>
+      </w:r>
+      <w:r>
+        <w:rPr>
+          <w:rFonts w:ascii="Consolas" w:hAnsi="Consolas" w:cs="Consolas"/>
+          <w:color w:val="000000"/>
+          <w:kern w:val="0"/>
+          <w:lang w:val="en-US"/>
+        </w:rPr>
+        <w:t>IngredientID</w:t>
+      </w:r>
+      <w:proofErr w:type="spellEnd"/>
+      <w:proofErr w:type="gramEnd"/>
+      <w:r>
+        <w:rPr>
+          <w:rFonts w:ascii="Consolas" w:hAnsi="Consolas" w:cs="Consolas"/>
+          <w:color w:val="000000"/>
+          <w:kern w:val="0"/>
+          <w:lang w:val="en-US"/>
+        </w:rPr>
+        <w:t xml:space="preserve"> </w:t>
+      </w:r>
+      <w:r>
+        <w:rPr>
+          <w:rFonts w:ascii="Consolas" w:hAnsi="Consolas" w:cs="Consolas"/>
+          <w:color w:val="808080"/>
+          <w:kern w:val="0"/>
+          <w:lang w:val="en-US"/>
+        </w:rPr>
+        <w:t>IN</w:t>
+      </w:r>
+      <w:r>
+        <w:rPr>
+          <w:rFonts w:ascii="Consolas" w:hAnsi="Consolas" w:cs="Consolas"/>
+          <w:color w:val="0000FF"/>
+          <w:kern w:val="0"/>
+          <w:lang w:val="en-US"/>
+        </w:rPr>
+        <w:t xml:space="preserve"> </w:t>
+      </w:r>
+      <w:r>
+        <w:rPr>
+          <w:rFonts w:ascii="Consolas" w:hAnsi="Consolas" w:cs="Consolas"/>
+          <w:color w:val="808080"/>
+          <w:kern w:val="0"/>
+          <w:lang w:val="en-US"/>
+        </w:rPr>
+        <w:t>(</w:t>
+      </w:r>
+      <w:r>
+        <w:rPr>
+          <w:rFonts w:ascii="Consolas" w:hAnsi="Consolas" w:cs="Consolas"/>
+          <w:color w:val="0000FF"/>
+          <w:kern w:val="0"/>
+          <w:lang w:val="en-US"/>
+        </w:rPr>
+        <w:t>SELECT</w:t>
+      </w:r>
+      <w:r>
+        <w:rPr>
+          <w:rFonts w:ascii="Consolas" w:hAnsi="Consolas" w:cs="Consolas"/>
+          <w:color w:val="000000"/>
+          <w:kern w:val="0"/>
+          <w:lang w:val="en-US"/>
+        </w:rPr>
+        <w:t xml:space="preserve"> </w:t>
+      </w:r>
+      <w:proofErr w:type="spellStart"/>
+      <w:r>
+        <w:rPr>
+          <w:rFonts w:ascii="Consolas" w:hAnsi="Consolas" w:cs="Consolas"/>
+          <w:color w:val="000000"/>
+          <w:kern w:val="0"/>
+          <w:lang w:val="en-US"/>
+        </w:rPr>
+        <w:t>IngredientID</w:t>
+      </w:r>
+      <w:proofErr w:type="spellEnd"/>
+      <w:r>
+        <w:rPr>
+          <w:rFonts w:ascii="Consolas" w:hAnsi="Consolas" w:cs="Consolas"/>
+          <w:color w:val="000000"/>
+          <w:kern w:val="0"/>
+          <w:lang w:val="en-US"/>
+        </w:rPr>
+        <w:t xml:space="preserve"> </w:t>
+      </w:r>
+      <w:r>
+        <w:rPr>
+          <w:rFonts w:ascii="Consolas" w:hAnsi="Consolas" w:cs="Consolas"/>
+          <w:color w:val="0000FF"/>
+          <w:kern w:val="0"/>
+          <w:lang w:val="en-US"/>
+        </w:rPr>
+        <w:t>FROM</w:t>
+      </w:r>
+      <w:r>
+        <w:rPr>
+          <w:rFonts w:ascii="Consolas" w:hAnsi="Consolas" w:cs="Consolas"/>
+          <w:color w:val="000000"/>
+          <w:kern w:val="0"/>
+          <w:lang w:val="en-US"/>
+        </w:rPr>
+        <w:t xml:space="preserve"> @AvailableIngredients</w:t>
+      </w:r>
+      <w:r>
+        <w:rPr>
+          <w:rFonts w:ascii="Consolas" w:hAnsi="Consolas" w:cs="Consolas"/>
+          <w:color w:val="808080"/>
+          <w:kern w:val="0"/>
+          <w:lang w:val="en-US"/>
+        </w:rPr>
+        <w:t>)</w:t>
+      </w:r>
+    </w:p>
+    <w:p>
+      <w:pPr>
+        <w:autoSpaceDE w:val="0"/>
+        <w:autoSpaceDN w:val="0"/>
+        <w:adjustRightInd w:val="0"/>
+        <w:spacing w:after="0" w:line="240" w:lineRule="auto"/>
+        <w:rPr>
+          <w:rFonts w:ascii="Consolas" w:hAnsi="Consolas" w:cs="Consolas"/>
+          <w:color w:val="000000"/>
+          <w:kern w:val="0"/>
+          <w:lang w:val="en-US"/>
+        </w:rPr>
+      </w:pPr>
+      <w:r>
+        <w:rPr>
+          <w:rFonts w:ascii="Consolas" w:hAnsi="Consolas" w:cs="Consolas"/>
+          <w:color w:val="808080"/>
+          <w:kern w:val="0"/>
+          <w:lang w:val="en-US"/>
+        </w:rPr>
+        <w:lastRenderedPageBreak/>
+        <w:t>AND</w:t>
+      </w:r>
+      <w:r>
+        <w:rPr>
+          <w:rFonts w:ascii="Consolas" w:hAnsi="Consolas" w:cs="Consolas"/>
+          <w:color w:val="000000"/>
+          <w:kern w:val="0"/>
+          <w:lang w:val="en-US"/>
+        </w:rPr>
+        <w:t xml:space="preserve"> </w:t>
+      </w:r>
+      <w:proofErr w:type="spellStart"/>
+      <w:proofErr w:type="gramStart"/>
+      <w:r>
+        <w:rPr>
+          <w:rFonts w:ascii="Consolas" w:hAnsi="Consolas" w:cs="Consolas"/>
+          <w:color w:val="000000"/>
+          <w:kern w:val="0"/>
+          <w:lang w:val="en-US"/>
+        </w:rPr>
+        <w:t>R</w:t>
+      </w:r>
+      <w:r>
+        <w:rPr>
+          <w:rFonts w:ascii="Consolas" w:hAnsi="Consolas" w:cs="Consolas"/>
+          <w:color w:val="808080"/>
+          <w:kern w:val="0"/>
+          <w:lang w:val="en-US"/>
+        </w:rPr>
+        <w:t>.</w:t>
+      </w:r>
+      <w:r>
+        <w:rPr>
+          <w:rFonts w:ascii="Consolas" w:hAnsi="Consolas" w:cs="Consolas"/>
+          <w:color w:val="000000"/>
+          <w:kern w:val="0"/>
+          <w:lang w:val="en-US"/>
+        </w:rPr>
+        <w:t>RecipeID</w:t>
+      </w:r>
+      <w:proofErr w:type="spellEnd"/>
+      <w:proofErr w:type="gramEnd"/>
+      <w:r>
+        <w:rPr>
+          <w:rFonts w:ascii="Consolas" w:hAnsi="Consolas" w:cs="Consolas"/>
+          <w:color w:val="000000"/>
+          <w:kern w:val="0"/>
+          <w:lang w:val="en-US"/>
+        </w:rPr>
+        <w:t xml:space="preserve"> </w:t>
+      </w:r>
+      <w:r>
+        <w:rPr>
+          <w:rFonts w:ascii="Consolas" w:hAnsi="Consolas" w:cs="Consolas"/>
+          <w:color w:val="808080"/>
+          <w:kern w:val="0"/>
+          <w:lang w:val="en-US"/>
+        </w:rPr>
+        <w:t>NOT</w:t>
+      </w:r>
+      <w:r>
+        <w:rPr>
+          <w:rFonts w:ascii="Consolas" w:hAnsi="Consolas" w:cs="Consolas"/>
+          <w:color w:val="000000"/>
+          <w:kern w:val="0"/>
+          <w:lang w:val="en-US"/>
+        </w:rPr>
+        <w:t xml:space="preserve"> </w:t>
+      </w:r>
+      <w:r>
+        <w:rPr>
+          <w:rFonts w:ascii="Consolas" w:hAnsi="Consolas" w:cs="Consolas"/>
+          <w:color w:val="808080"/>
+          <w:kern w:val="0"/>
+          <w:lang w:val="en-US"/>
+        </w:rPr>
+        <w:t>IN</w:t>
+      </w:r>
+      <w:r>
+        <w:rPr>
+          <w:rFonts w:ascii="Consolas" w:hAnsi="Consolas" w:cs="Consolas"/>
+          <w:color w:val="0000FF"/>
+          <w:kern w:val="0"/>
+          <w:lang w:val="en-US"/>
+        </w:rPr>
+        <w:t xml:space="preserve"> </w:t>
+      </w:r>
+      <w:r>
+        <w:rPr>
+          <w:rFonts w:ascii="Consolas" w:hAnsi="Consolas" w:cs="Consolas"/>
+          <w:color w:val="808080"/>
+          <w:kern w:val="0"/>
+          <w:lang w:val="en-US"/>
+        </w:rPr>
+        <w:t>(</w:t>
+      </w:r>
+    </w:p>
+    <w:p>
+      <w:pPr>
+        <w:autoSpaceDE w:val="0"/>
+        <w:autoSpaceDN w:val="0"/>
+        <w:adjustRightInd w:val="0"/>
+        <w:spacing w:after="0" w:line="240" w:lineRule="auto"/>
+        <w:rPr>
+          <w:rFonts w:ascii="Consolas" w:hAnsi="Consolas" w:cs="Consolas"/>
+          <w:color w:val="000000"/>
+          <w:kern w:val="0"/>
+          <w:lang w:val="en-US"/>
+        </w:rPr>
+      </w:pPr>
+      <w:r>
+        <w:rPr>
+          <w:rFonts w:ascii="Consolas" w:hAnsi="Consolas" w:cs="Consolas"/>
+          <w:color w:val="000000"/>
+          <w:kern w:val="0"/>
+          <w:lang w:val="en-US"/>
+        </w:rPr>
+        <w:t xml:space="preserve">    </w:t>
+      </w:r>
+      <w:r>
+        <w:rPr>
+          <w:rFonts w:ascii="Consolas" w:hAnsi="Consolas" w:cs="Consolas"/>
+          <w:color w:val="0000FF"/>
+          <w:kern w:val="0"/>
+          <w:lang w:val="en-US"/>
+        </w:rPr>
+        <w:t>SELECT</w:t>
+      </w:r>
+      <w:r>
+        <w:rPr>
+          <w:rFonts w:ascii="Consolas" w:hAnsi="Consolas" w:cs="Consolas"/>
+          <w:color w:val="000000"/>
+          <w:kern w:val="0"/>
+          <w:lang w:val="en-US"/>
+        </w:rPr>
+        <w:t xml:space="preserve"> </w:t>
+      </w:r>
+      <w:r>
+        <w:rPr>
+          <w:rFonts w:ascii="Consolas" w:hAnsi="Consolas" w:cs="Consolas"/>
+          <w:color w:val="0000FF"/>
+          <w:kern w:val="0"/>
+          <w:lang w:val="en-US"/>
+        </w:rPr>
+        <w:t>DISTINCT</w:t>
+      </w:r>
+      <w:r>
+        <w:rPr>
+          <w:rFonts w:ascii="Consolas" w:hAnsi="Consolas" w:cs="Consolas"/>
+          <w:color w:val="000000"/>
+          <w:kern w:val="0"/>
+          <w:lang w:val="en-US"/>
+        </w:rPr>
+        <w:t xml:space="preserve"> R</w:t>
+      </w:r>
+      <w:proofErr w:type="gramStart"/>
+      <w:r>
+        <w:rPr>
+          <w:rFonts w:ascii="Consolas" w:hAnsi="Consolas" w:cs="Consolas"/>
+          <w:color w:val="000000"/>
+          <w:kern w:val="0"/>
+          <w:lang w:val="en-US"/>
+        </w:rPr>
+        <w:t>2</w:t>
+      </w:r>
+      <w:r>
+        <w:rPr>
+          <w:rFonts w:ascii="Consolas" w:hAnsi="Consolas" w:cs="Consolas"/>
+          <w:color w:val="808080"/>
+          <w:kern w:val="0"/>
+          <w:lang w:val="en-US"/>
+        </w:rPr>
+        <w:t>.</w:t>
+      </w:r>
+      <w:r>
+        <w:rPr>
+          <w:rFonts w:ascii="Consolas" w:hAnsi="Consolas" w:cs="Consolas"/>
+          <w:color w:val="000000"/>
+          <w:kern w:val="0"/>
+          <w:lang w:val="en-US"/>
+        </w:rPr>
+        <w:t>RecipeID</w:t>
+      </w:r>
+      <w:proofErr w:type="gramEnd"/>
+    </w:p>
+    <w:p>
+      <w:pPr>
+        <w:autoSpaceDE w:val="0"/>
+        <w:autoSpaceDN w:val="0"/>
+        <w:adjustRightInd w:val="0"/>
+        <w:spacing w:after="0" w:line="240" w:lineRule="auto"/>
+        <w:rPr>
+          <w:rFonts w:ascii="Consolas" w:hAnsi="Consolas" w:cs="Consolas"/>
+          <w:color w:val="000000"/>
+          <w:kern w:val="0"/>
+          <w:lang w:val="en-US"/>
+        </w:rPr>
+      </w:pPr>
+      <w:r>
+        <w:rPr>
+          <w:rFonts w:ascii="Consolas" w:hAnsi="Consolas" w:cs="Consolas"/>
+          <w:color w:val="000000"/>
+          <w:kern w:val="0"/>
+          <w:lang w:val="en-US"/>
+        </w:rPr>
+        <w:t xml:space="preserve">    </w:t>
+      </w:r>
+      <w:r>
+        <w:rPr>
+          <w:rFonts w:ascii="Consolas" w:hAnsi="Consolas" w:cs="Consolas"/>
+          <w:color w:val="0000FF"/>
+          <w:kern w:val="0"/>
+          <w:lang w:val="en-US"/>
+        </w:rPr>
+        <w:t>FROM</w:t>
+      </w:r>
+      <w:r>
+        <w:rPr>
+          <w:rFonts w:ascii="Consolas" w:hAnsi="Consolas" w:cs="Consolas"/>
+          <w:color w:val="000000"/>
+          <w:kern w:val="0"/>
+          <w:lang w:val="en-US"/>
+        </w:rPr>
+        <w:t xml:space="preserve"> Recipes R2</w:t>
+      </w:r>
+    </w:p>
+    <w:p>
+      <w:pPr>
+        <w:autoSpaceDE w:val="0"/>
+        <w:autoSpaceDN w:val="0"/>
+        <w:adjustRightInd w:val="0"/>
+        <w:spacing w:after="0" w:line="240" w:lineRule="auto"/>
+        <w:rPr>
+          <w:rFonts w:ascii="Consolas" w:hAnsi="Consolas" w:cs="Consolas"/>
+          <w:color w:val="000000"/>
+          <w:kern w:val="0"/>
+          <w:lang w:val="en-US"/>
+        </w:rPr>
+      </w:pPr>
+      <w:r>
+        <w:rPr>
+          <w:rFonts w:ascii="Consolas" w:hAnsi="Consolas" w:cs="Consolas"/>
+          <w:color w:val="000000"/>
+          <w:kern w:val="0"/>
+          <w:lang w:val="en-US"/>
+        </w:rPr>
+        <w:t xml:space="preserve">    </w:t>
+      </w:r>
+      <w:r>
+        <w:rPr>
+          <w:rFonts w:ascii="Consolas" w:hAnsi="Consolas" w:cs="Consolas"/>
+          <w:color w:val="808080"/>
+          <w:kern w:val="0"/>
+          <w:lang w:val="en-US"/>
+        </w:rPr>
+        <w:t>JOIN</w:t>
+      </w:r>
+      <w:r>
+        <w:rPr>
+          <w:rFonts w:ascii="Consolas" w:hAnsi="Consolas" w:cs="Consolas"/>
+          <w:color w:val="000000"/>
+          <w:kern w:val="0"/>
+          <w:lang w:val="en-US"/>
+        </w:rPr>
+        <w:t xml:space="preserve"> </w:t>
+      </w:r>
+      <w:proofErr w:type="spellStart"/>
+      <w:r>
+        <w:rPr>
+          <w:rFonts w:ascii="Consolas" w:hAnsi="Consolas" w:cs="Consolas"/>
+          <w:color w:val="000000"/>
+          <w:kern w:val="0"/>
+          <w:lang w:val="en-US"/>
+        </w:rPr>
+        <w:t>RecipeIngredients</w:t>
+      </w:r>
+      <w:proofErr w:type="spellEnd"/>
+      <w:r>
+        <w:rPr>
+          <w:rFonts w:ascii="Consolas" w:hAnsi="Consolas" w:cs="Consolas"/>
+          <w:color w:val="000000"/>
+          <w:kern w:val="0"/>
+          <w:lang w:val="en-US"/>
+        </w:rPr>
+        <w:t xml:space="preserve"> RI2 </w:t>
+      </w:r>
+      <w:r>
+        <w:rPr>
+          <w:rFonts w:ascii="Consolas" w:hAnsi="Consolas" w:cs="Consolas"/>
+          <w:color w:val="0000FF"/>
+          <w:kern w:val="0"/>
+          <w:lang w:val="en-US"/>
+        </w:rPr>
+        <w:t>ON</w:t>
+      </w:r>
+      <w:r>
+        <w:rPr>
+          <w:rFonts w:ascii="Consolas" w:hAnsi="Consolas" w:cs="Consolas"/>
+          <w:color w:val="000000"/>
+          <w:kern w:val="0"/>
+          <w:lang w:val="en-US"/>
+        </w:rPr>
+        <w:t xml:space="preserve"> R</w:t>
+      </w:r>
+      <w:proofErr w:type="gramStart"/>
+      <w:r>
+        <w:rPr>
+          <w:rFonts w:ascii="Consolas" w:hAnsi="Consolas" w:cs="Consolas"/>
+          <w:color w:val="000000"/>
+          <w:kern w:val="0"/>
+          <w:lang w:val="en-US"/>
+        </w:rPr>
+        <w:t>2</w:t>
+      </w:r>
+      <w:r>
+        <w:rPr>
+          <w:rFonts w:ascii="Consolas" w:hAnsi="Consolas" w:cs="Consolas"/>
+          <w:color w:val="808080"/>
+          <w:kern w:val="0"/>
+          <w:lang w:val="en-US"/>
+        </w:rPr>
+        <w:t>.</w:t>
+      </w:r>
+      <w:r>
+        <w:rPr>
+          <w:rFonts w:ascii="Consolas" w:hAnsi="Consolas" w:cs="Consolas"/>
+          <w:color w:val="000000"/>
+          <w:kern w:val="0"/>
+          <w:lang w:val="en-US"/>
+        </w:rPr>
+        <w:t>RecipeID</w:t>
+      </w:r>
+      <w:proofErr w:type="gramEnd"/>
+      <w:r>
+        <w:rPr>
+          <w:rFonts w:ascii="Consolas" w:hAnsi="Consolas" w:cs="Consolas"/>
+          <w:color w:val="000000"/>
+          <w:kern w:val="0"/>
+          <w:lang w:val="en-US"/>
+        </w:rPr>
+        <w:t xml:space="preserve"> </w:t>
+      </w:r>
+      <w:r>
+        <w:rPr>
+          <w:rFonts w:ascii="Consolas" w:hAnsi="Consolas" w:cs="Consolas"/>
+          <w:color w:val="808080"/>
+          <w:kern w:val="0"/>
+          <w:lang w:val="en-US"/>
+        </w:rPr>
+        <w:t>=</w:t>
+      </w:r>
+      <w:r>
+        <w:rPr>
+          <w:rFonts w:ascii="Consolas" w:hAnsi="Consolas" w:cs="Consolas"/>
+          <w:color w:val="000000"/>
+          <w:kern w:val="0"/>
+          <w:lang w:val="en-US"/>
+        </w:rPr>
+        <w:t xml:space="preserve"> RI2</w:t>
+      </w:r>
+      <w:r>
+        <w:rPr>
+          <w:rFonts w:ascii="Consolas" w:hAnsi="Consolas" w:cs="Consolas"/>
+          <w:color w:val="808080"/>
+          <w:kern w:val="0"/>
+          <w:lang w:val="en-US"/>
+        </w:rPr>
+        <w:t>.</w:t>
+      </w:r>
+      <w:r>
+        <w:rPr>
+          <w:rFonts w:ascii="Consolas" w:hAnsi="Consolas" w:cs="Consolas"/>
+          <w:color w:val="000000"/>
+          <w:kern w:val="0"/>
+          <w:lang w:val="en-US"/>
+        </w:rPr>
+        <w:t>RecipeID</w:t>
+      </w:r>
+    </w:p>
+    <w:p>
+      <w:pPr>
+        <w:autoSpaceDE w:val="0"/>
+        <w:autoSpaceDN w:val="0"/>
+        <w:adjustRightInd w:val="0"/>
+        <w:spacing w:after="0" w:line="240" w:lineRule="auto"/>
+        <w:rPr>
+          <w:rFonts w:ascii="Consolas" w:hAnsi="Consolas" w:cs="Consolas"/>
+          <w:color w:val="000000"/>
+          <w:kern w:val="0"/>
+          <w:lang w:val="en-US"/>
+        </w:rPr>
+      </w:pPr>
+      <w:r>
+        <w:rPr>
+          <w:rFonts w:ascii="Consolas" w:hAnsi="Consolas" w:cs="Consolas"/>
+          <w:color w:val="000000"/>
+          <w:kern w:val="0"/>
+          <w:lang w:val="en-US"/>
+        </w:rPr>
+        <w:t xml:space="preserve">    </w:t>
+      </w:r>
+      <w:r>
+        <w:rPr>
+          <w:rFonts w:ascii="Consolas" w:hAnsi="Consolas" w:cs="Consolas"/>
+          <w:color w:val="808080"/>
+          <w:kern w:val="0"/>
+          <w:lang w:val="en-US"/>
+        </w:rPr>
+        <w:t>JOIN</w:t>
+      </w:r>
+      <w:r>
+        <w:rPr>
+          <w:rFonts w:ascii="Consolas" w:hAnsi="Consolas" w:cs="Consolas"/>
+          <w:color w:val="000000"/>
+          <w:kern w:val="0"/>
+          <w:lang w:val="en-US"/>
+        </w:rPr>
+        <w:t xml:space="preserve"> Ingredients I2 </w:t>
+      </w:r>
+      <w:r>
+        <w:rPr>
+          <w:rFonts w:ascii="Consolas" w:hAnsi="Consolas" w:cs="Consolas"/>
+          <w:color w:val="0000FF"/>
+          <w:kern w:val="0"/>
+          <w:lang w:val="en-US"/>
+        </w:rPr>
+        <w:t>ON</w:t>
+      </w:r>
+      <w:r>
+        <w:rPr>
+          <w:rFonts w:ascii="Consolas" w:hAnsi="Consolas" w:cs="Consolas"/>
+          <w:color w:val="000000"/>
+          <w:kern w:val="0"/>
+          <w:lang w:val="en-US"/>
+        </w:rPr>
+        <w:t xml:space="preserve"> RI2</w:t>
+      </w:r>
+      <w:r>
+        <w:rPr>
+          <w:rFonts w:ascii="Consolas" w:hAnsi="Consolas" w:cs="Consolas"/>
+          <w:color w:val="808080"/>
+          <w:kern w:val="0"/>
+          <w:lang w:val="en-US"/>
+        </w:rPr>
+        <w:t>.</w:t>
+      </w:r>
+      <w:r>
+        <w:rPr>
+          <w:rFonts w:ascii="Consolas" w:hAnsi="Consolas" w:cs="Consolas"/>
+          <w:color w:val="000000"/>
+          <w:kern w:val="0"/>
+          <w:lang w:val="en-US"/>
+        </w:rPr>
+        <w:t xml:space="preserve">IngredientID </w:t>
+      </w:r>
+      <w:r>
+        <w:rPr>
+          <w:rFonts w:ascii="Consolas" w:hAnsi="Consolas" w:cs="Consolas"/>
+          <w:color w:val="808080"/>
+          <w:kern w:val="0"/>
+          <w:lang w:val="en-US"/>
+        </w:rPr>
+        <w:t>=</w:t>
+      </w:r>
+      <w:r>
+        <w:rPr>
+          <w:rFonts w:ascii="Consolas" w:hAnsi="Consolas" w:cs="Consolas"/>
+          <w:color w:val="000000"/>
+          <w:kern w:val="0"/>
+          <w:lang w:val="en-US"/>
+        </w:rPr>
+        <w:t xml:space="preserve"> I</w:t>
+      </w:r>
+      <w:proofErr w:type="gramStart"/>
+      <w:r>
+        <w:rPr>
+          <w:rFonts w:ascii="Consolas" w:hAnsi="Consolas" w:cs="Consolas"/>
+          <w:color w:val="000000"/>
+          <w:kern w:val="0"/>
+          <w:lang w:val="en-US"/>
+        </w:rPr>
+        <w:t>2</w:t>
+      </w:r>
+      <w:r>
+        <w:rPr>
+          <w:rFonts w:ascii="Consolas" w:hAnsi="Consolas" w:cs="Consolas"/>
+          <w:color w:val="808080"/>
+          <w:kern w:val="0"/>
+          <w:lang w:val="en-US"/>
+        </w:rPr>
+        <w:t>.</w:t>
+      </w:r>
+      <w:r>
+        <w:rPr>
+          <w:rFonts w:ascii="Consolas" w:hAnsi="Consolas" w:cs="Consolas"/>
+          <w:color w:val="000000"/>
+          <w:kern w:val="0"/>
+          <w:lang w:val="en-US"/>
+        </w:rPr>
+        <w:t>IngredientID</w:t>
+      </w:r>
+      <w:proofErr w:type="gramEnd"/>
+    </w:p>
+    <w:p>
+      <w:pPr>
+        <w:autoSpaceDE w:val="0"/>
+        <w:autoSpaceDN w:val="0"/>
+        <w:adjustRightInd w:val="0"/>
+        <w:spacing w:after="0" w:line="240" w:lineRule="auto"/>
+        <w:rPr>
+          <w:rFonts w:ascii="Consolas" w:hAnsi="Consolas" w:cs="Consolas"/>
+          <w:color w:val="000000"/>
+          <w:kern w:val="0"/>
+          <w:lang w:val="en-US"/>
+        </w:rPr>
+      </w:pPr>
+      <w:r>
+        <w:rPr>
+          <w:rFonts w:ascii="Consolas" w:hAnsi="Consolas" w:cs="Consolas"/>
+          <w:color w:val="000000"/>
+          <w:kern w:val="0"/>
+          <w:lang w:val="en-US"/>
+        </w:rPr>
+        <w:t xml:space="preserve">    </w:t>
+      </w:r>
+      <w:r>
+        <w:rPr>
+          <w:rFonts w:ascii="Consolas" w:hAnsi="Consolas" w:cs="Consolas"/>
+          <w:color w:val="0000FF"/>
+          <w:kern w:val="0"/>
+          <w:lang w:val="en-US"/>
+        </w:rPr>
+        <w:t>WHERE</w:t>
+      </w:r>
+      <w:r>
+        <w:rPr>
+          <w:rFonts w:ascii="Consolas" w:hAnsi="Consolas" w:cs="Consolas"/>
+          <w:color w:val="000000"/>
+          <w:kern w:val="0"/>
+          <w:lang w:val="en-US"/>
+        </w:rPr>
+        <w:t xml:space="preserve"> I</w:t>
+      </w:r>
+      <w:proofErr w:type="gramStart"/>
+      <w:r>
+        <w:rPr>
+          <w:rFonts w:ascii="Consolas" w:hAnsi="Consolas" w:cs="Consolas"/>
+          <w:color w:val="000000"/>
+          <w:kern w:val="0"/>
+          <w:lang w:val="en-US"/>
+        </w:rPr>
+        <w:t>2</w:t>
+      </w:r>
+      <w:r>
+        <w:rPr>
+          <w:rFonts w:ascii="Consolas" w:hAnsi="Consolas" w:cs="Consolas"/>
+          <w:color w:val="808080"/>
+          <w:kern w:val="0"/>
+          <w:lang w:val="en-US"/>
+        </w:rPr>
+        <w:t>.</w:t>
+      </w:r>
+      <w:r>
+        <w:rPr>
+          <w:rFonts w:ascii="Consolas" w:hAnsi="Consolas" w:cs="Consolas"/>
+          <w:color w:val="000000"/>
+          <w:kern w:val="0"/>
+          <w:lang w:val="en-US"/>
+        </w:rPr>
+        <w:t>IngredientID</w:t>
+      </w:r>
+      <w:proofErr w:type="gramEnd"/>
+      <w:r>
+        <w:rPr>
+          <w:rFonts w:ascii="Consolas" w:hAnsi="Consolas" w:cs="Consolas"/>
+          <w:color w:val="000000"/>
+          <w:kern w:val="0"/>
+          <w:lang w:val="en-US"/>
+        </w:rPr>
+        <w:t xml:space="preserve"> </w:t>
+      </w:r>
+      <w:r>
+        <w:rPr>
+          <w:rFonts w:ascii="Consolas" w:hAnsi="Consolas" w:cs="Consolas"/>
+          <w:color w:val="808080"/>
+          <w:kern w:val="0"/>
+          <w:lang w:val="en-US"/>
+        </w:rPr>
+        <w:t>NOT</w:t>
+      </w:r>
+      <w:r>
+        <w:rPr>
+          <w:rFonts w:ascii="Consolas" w:hAnsi="Consolas" w:cs="Consolas"/>
+          <w:color w:val="000000"/>
+          <w:kern w:val="0"/>
+          <w:lang w:val="en-US"/>
+        </w:rPr>
+        <w:t xml:space="preserve"> </w:t>
+      </w:r>
+      <w:r>
+        <w:rPr>
+          <w:rFonts w:ascii="Consolas" w:hAnsi="Consolas" w:cs="Consolas"/>
+          <w:color w:val="808080"/>
+          <w:kern w:val="0"/>
+          <w:lang w:val="en-US"/>
+        </w:rPr>
+        <w:t>IN</w:t>
+      </w:r>
+      <w:r>
+        <w:rPr>
+          <w:rFonts w:ascii="Consolas" w:hAnsi="Consolas" w:cs="Consolas"/>
+          <w:color w:val="0000FF"/>
+          <w:kern w:val="0"/>
+          <w:lang w:val="en-US"/>
+        </w:rPr>
+        <w:t xml:space="preserve"> </w:t>
+      </w:r>
+      <w:r>
+        <w:rPr>
+          <w:rFonts w:ascii="Consolas" w:hAnsi="Consolas" w:cs="Consolas"/>
+          <w:color w:val="808080"/>
+          <w:kern w:val="0"/>
+          <w:lang w:val="en-US"/>
+        </w:rPr>
+        <w:t>(</w:t>
+      </w:r>
+      <w:r>
+        <w:rPr>
+          <w:rFonts w:ascii="Consolas" w:hAnsi="Consolas" w:cs="Consolas"/>
+          <w:color w:val="0000FF"/>
+          <w:kern w:val="0"/>
+          <w:lang w:val="en-US"/>
+        </w:rPr>
+        <w:t>SELECT</w:t>
+      </w:r>
+      <w:r>
+        <w:rPr>
+          <w:rFonts w:ascii="Consolas" w:hAnsi="Consolas" w:cs="Consolas"/>
+          <w:color w:val="000000"/>
+          <w:kern w:val="0"/>
+          <w:lang w:val="en-US"/>
+        </w:rPr>
+        <w:t xml:space="preserve"> </w:t>
+      </w:r>
+      <w:proofErr w:type="spellStart"/>
+      <w:r>
+        <w:rPr>
+          <w:rFonts w:ascii="Consolas" w:hAnsi="Consolas" w:cs="Consolas"/>
+          <w:color w:val="000000"/>
+          <w:kern w:val="0"/>
+          <w:lang w:val="en-US"/>
+        </w:rPr>
+        <w:t>IngredientID</w:t>
+      </w:r>
+      <w:proofErr w:type="spellEnd"/>
+      <w:r>
+        <w:rPr>
+          <w:rFonts w:ascii="Consolas" w:hAnsi="Consolas" w:cs="Consolas"/>
+          <w:color w:val="000000"/>
+          <w:kern w:val="0"/>
+          <w:lang w:val="en-US"/>
+        </w:rPr>
+        <w:t xml:space="preserve"> </w:t>
+      </w:r>
+      <w:r>
+        <w:rPr>
+          <w:rFonts w:ascii="Consolas" w:hAnsi="Consolas" w:cs="Consolas"/>
+          <w:color w:val="0000FF"/>
+          <w:kern w:val="0"/>
+          <w:lang w:val="en-US"/>
+        </w:rPr>
+        <w:t>FROM</w:t>
+      </w:r>
+      <w:r>
+        <w:rPr>
+          <w:rFonts w:ascii="Consolas" w:hAnsi="Consolas" w:cs="Consolas"/>
+          <w:color w:val="000000"/>
+          <w:kern w:val="0"/>
+          <w:lang w:val="en-US"/>
+        </w:rPr>
+        <w:t xml:space="preserve"> @AvailableIngredients</w:t>
+      </w:r>
+      <w:r>
+        <w:rPr>
+          <w:rFonts w:ascii="Consolas" w:hAnsi="Consolas" w:cs="Consolas"/>
+          <w:color w:val="808080"/>
+          <w:kern w:val="0"/>
+          <w:lang w:val="en-US"/>
+        </w:rPr>
+        <w:t>)</w:t>
+      </w:r>
+    </w:p>
+    <w:p>
+      <w:pPr>
+        <w:autoSpaceDE w:val="0"/>
+        <w:autoSpaceDN w:val="0"/>
+        <w:adjustRightInd w:val="0"/>
+        <w:spacing w:after="0" w:line="240" w:lineRule="auto"/>
+        <w:rPr>
+          <w:rFonts w:ascii="Consolas" w:hAnsi="Consolas" w:cs="Consolas"/>
+          <w:color w:val="808080"/>
+          <w:kern w:val="0"/>
+        </w:rPr>
+      </w:pPr>
+      <w:r>
+        <w:rPr>
+          <w:rFonts w:ascii="Consolas" w:hAnsi="Consolas" w:cs="Consolas"/>
+          <w:color w:val="808080"/>
+          <w:kern w:val="0"/>
+        </w:rPr>
+        <w:t>);</w:t>
+      </w:r>
+    </w:p>
+    <w:p>
+      <w:pPr>
+        <w:autoSpaceDE w:val="0"/>
+        <w:autoSpaceDN w:val="0"/>
+        <w:adjustRightInd w:val="0"/>
+        <w:spacing w:after="0" w:line="240" w:lineRule="auto"/>
+        <w:rPr>
+          <w:rFonts w:ascii="Consolas" w:hAnsi="Consolas" w:cs="Consolas"/>
+          <w:color w:val="808080"/>
+          <w:kern w:val="0"/>
+        </w:rPr>
+      </w:pPr>
+    </w:p>
+    <w:p>
+      <w:pPr>
+        <w:autoSpaceDE w:val="0"/>
+        <w:autoSpaceDN w:val="0"/>
+        <w:adjustRightInd w:val="0"/>
+        <w:spacing w:after="0" w:line="240" w:lineRule="auto"/>
+        <w:rPr>
+          <w:rFonts w:ascii="Consolas" w:hAnsi="Consolas" w:cs="Consolas"/>
+          <w:kern w:val="0"/>
+          <w:lang w:val="en-US"/>
+        </w:rPr>
+      </w:pPr>
+      <w:r>
+        <w:rPr>
+          <w:rFonts w:ascii="Consolas" w:hAnsi="Consolas" w:cs="Consolas"/>
+          <w:kern w:val="0"/>
+          <w:lang w:val="en-US"/>
+        </w:rPr>
+        <w:t>The</w:t>
+      </w:r>
+      <w:r>
+        <w:rPr>
+          <w:rFonts w:ascii="Consolas" w:hAnsi="Consolas" w:cs="Consolas"/>
+          <w:kern w:val="0"/>
+          <w:lang w:val="en-US"/>
+        </w:rPr>
+        <w:t xml:space="preserve"> above query creates a temporary table to store available ingredient IDs and populates it with the </w:t>
+      </w:r>
+      <w:proofErr w:type="gramStart"/>
+      <w:r>
+        <w:rPr>
+          <w:rFonts w:ascii="Consolas" w:hAnsi="Consolas" w:cs="Consolas"/>
+          <w:kern w:val="0"/>
+          <w:lang w:val="en-US"/>
+        </w:rPr>
+        <w:t>ID’s</w:t>
+      </w:r>
+      <w:proofErr w:type="gramEnd"/>
+      <w:r>
+        <w:rPr>
+          <w:rFonts w:ascii="Consolas" w:hAnsi="Consolas" w:cs="Consolas"/>
+          <w:kern w:val="0"/>
+          <w:lang w:val="en-US"/>
+        </w:rPr>
+        <w:t xml:space="preserve"> of ‘Rice’, ’Carrots’, and ‘Shrimp’ from the ‘Ingredients’ table. It selects recipes from the ‘Recipes’ table that can be made </w:t>
+      </w:r>
+      <w:r>
+        <w:rPr>
+          <w:rFonts w:ascii="Consolas" w:hAnsi="Consolas" w:cs="Consolas"/>
+          <w:kern w:val="0"/>
+          <w:lang w:val="en-US"/>
+        </w:rPr>
+        <w:t xml:space="preserve">with the available ingredients. This is done by ensuring that each selected recipe does not require any ingredients outside the list of available ingredients, filtering out any recipes that </w:t>
+      </w:r>
+      <w:r>
+        <w:rPr>
+          <w:rFonts w:ascii="Consolas" w:hAnsi="Consolas" w:cs="Consolas"/>
+          <w:kern w:val="0"/>
+          <w:lang w:val="en-US"/>
+        </w:rPr>
+        <w:t>require</w:t>
+      </w:r>
+      <w:r>
+        <w:rPr>
+          <w:rFonts w:ascii="Consolas" w:hAnsi="Consolas" w:cs="Consolas"/>
+          <w:kern w:val="0"/>
+          <w:lang w:val="en-US"/>
+        </w:rPr>
+        <w:t xml:space="preserve"> unavailable ingredients</w:t>
+      </w:r>
+      <w:r>
+        <w:rPr>
+          <w:rFonts w:ascii="Consolas" w:hAnsi="Consolas" w:cs="Consolas"/>
+          <w:kern w:val="0"/>
+          <w:lang w:val="en-US"/>
+        </w:rPr>
+        <w:t xml:space="preserve"> to be prepared</w:t>
+      </w:r>
+      <w:r>
+        <w:rPr>
+          <w:rFonts w:ascii="Consolas" w:hAnsi="Consolas" w:cs="Consolas"/>
+          <w:kern w:val="0"/>
+          <w:lang w:val="en-US"/>
+        </w:rPr>
+        <w:t>.</w:t>
+      </w:r>
+      <w:r>
+        <w:rPr>
+          <w:rFonts w:ascii="Consolas" w:hAnsi="Consolas" w:cs="Consolas"/>
+          <w:kern w:val="0"/>
+          <w:lang w:val="en-US"/>
+        </w:rPr>
+        <w:t xml:space="preserve"> The result is a list of recipes that can be prepared using only the specified ingredients. </w:t>
+      </w:r>
+      <w:r>
+        <w:rPr>
+          <w:rFonts w:ascii="Consolas" w:hAnsi="Consolas" w:cs="Consolas"/>
+          <w:kern w:val="0"/>
+          <w:lang w:val="en-US"/>
+        </w:rPr>
+        <w:t xml:space="preserve"> </w:t>
+      </w:r>
     </w:p>
     <w:sectPr>
       <w:pgSz w:w="11906" w:h="16838"/>
@@ -23247,6 +25544,119 @@
 <file path=word/numbering.xml><?xml version="1.0" encoding="utf-8"?>
 <w:numbering xmlns:wpc="http://schemas.microsoft.com/office/word/2010/wordprocessingCanvas" xmlns:cx="http://schemas.microsoft.com/office/drawing/2014/chartex" xmlns:cx1="http://schemas.microsoft.com/office/drawing/2015/9/8/chartex" xmlns:cx2="http://schemas.microsoft.com/office/drawing/2015/10/21/chartex" xmlns:cx3="http://schemas.microsoft.com/office/drawing/2016/5/9/chartex" xmlns:cx4="http://schemas.microsoft.com/office/drawing/2016/5/10/chartex" xmlns:cx5="http://schemas.microsoft.com/office/drawing/2016/5/11/chartex" xmlns:cx6="http://schemas.microsoft.com/office/drawing/2016/5/12/chartex" xmlns:cx7="http://schemas.microsoft.com/office/drawing/2016/5/13/chartex" xmlns:cx8="http://schemas.microsoft.com/office/drawing/2016/5/14/chartex" xmlns:mc="http://schemas.openxmlformats.org/markup-compatibility/2006" xmlns:aink="http://schemas.microsoft.com/office/drawing/2016/ink" xmlns:am3d="http://schemas.microsoft.com/office/drawing/2017/model3d" xmlns:o="urn:schemas-microsoft-com:office:office" xmlns:oel="http://schemas.microsoft.com/office/2019/extlst" xmlns:r="http://schemas.openxmlformats.org/officeDocument/2006/relationships" xmlns:m="http://schemas.openxmlformats.org/officeDocument/2006/math" xmlns:v="urn:schemas-microsoft-com:vml" xmlns:wp14="http://schemas.microsoft.com/office/word/2010/wordprocessingDrawing" xmlns:wp="http://schemas.openxmlformats.org/drawingml/2006/wordprocessingDrawing" xmlns:w10="urn:schemas-microsoft-com:office:word" xmlns:w="http://schemas.openxmlformats.org/wordprocessingml/2006/main" xmlns:w14="http://schemas.microsoft.com/office/word/2010/wordml" xmlns:w15="http://schemas.microsoft.com/office/word/2012/wordml" xmlns:w16cex="http://schemas.microsoft.com/office/word/2018/wordml/cex" xmlns:w16cid="http://schemas.microsoft.com/office/word/2016/wordml/cid" xmlns:w16="http://schemas.microsoft.com/office/word/2018/wordml" xmlns:w16du="http://schemas.microsoft.com/office/word/2023/wordml/word16du" xmlns:w16sdtdh="http://schemas.microsoft.com/office/word/2020/wordml/sdtdatahash" xmlns:w16se="http://schemas.microsoft.com/office/word/2015/wordml/symex" xmlns:wpg="http://schemas.microsoft.com/office/word/2010/wordprocessingGroup" xmlns:wpi="http://schemas.microsoft.com/office/word/2010/wordprocessingInk" xmlns:wne="http://schemas.microsoft.com/office/word/2006/wordml" xmlns:wps="http://schemas.microsoft.com/office/word/2010/wordprocessingShape" mc:Ignorable="w14 w15 w16se w16cid w16 w16cex w16sdtdh w16du wp14">
   <w:abstractNum w:abstractNumId="0" w15:restartNumberingAfterBreak="0">
+    <w:nsid w:val="1E0F6ADA"/>
+    <w:multiLevelType w:val="hybridMultilevel"/>
+    <w:tmpl w:val="37ECB6B6"/>
+    <w:lvl w:ilvl="0" w:tplc="82BE1D6C">
+      <w:numFmt w:val="bullet"/>
+      <w:lvlText w:val=""/>
+      <w:lvlJc w:val="left"/>
+      <w:pPr>
+        <w:ind w:left="920" w:hanging="400"/>
+      </w:pPr>
+      <w:rPr>
+        <w:rFonts w:ascii="Wingdings" w:eastAsiaTheme="minorHAnsi" w:hAnsi="Wingdings" w:cs="Consolas" w:hint="default"/>
+        <w:color w:val="008000"/>
+      </w:rPr>
+    </w:lvl>
+    <w:lvl w:ilvl="1" w:tplc="040B0003" w:tentative="1">
+      <w:start w:val="1"/>
+      <w:numFmt w:val="bullet"/>
+      <w:lvlText w:val="o"/>
+      <w:lvlJc w:val="left"/>
+      <w:pPr>
+        <w:ind w:left="1600" w:hanging="360"/>
+      </w:pPr>
+      <w:rPr>
+        <w:rFonts w:ascii="Courier New" w:hAnsi="Courier New" w:cs="Courier New" w:hint="default"/>
+      </w:rPr>
+    </w:lvl>
+    <w:lvl w:ilvl="2" w:tplc="040B0005" w:tentative="1">
+      <w:start w:val="1"/>
+      <w:numFmt w:val="bullet"/>
+      <w:lvlText w:val=""/>
+      <w:lvlJc w:val="left"/>
+      <w:pPr>
+        <w:ind w:left="2320" w:hanging="360"/>
+      </w:pPr>
+      <w:rPr>
+        <w:rFonts w:ascii="Wingdings" w:hAnsi="Wingdings" w:hint="default"/>
+      </w:rPr>
+    </w:lvl>
+    <w:lvl w:ilvl="3" w:tplc="040B0001" w:tentative="1">
+      <w:start w:val="1"/>
+      <w:numFmt w:val="bullet"/>
+      <w:lvlText w:val=""/>
+      <w:lvlJc w:val="left"/>
+      <w:pPr>
+        <w:ind w:left="3040" w:hanging="360"/>
+      </w:pPr>
+      <w:rPr>
+        <w:rFonts w:ascii="Symbol" w:hAnsi="Symbol" w:hint="default"/>
+      </w:rPr>
+    </w:lvl>
+    <w:lvl w:ilvl="4" w:tplc="040B0003" w:tentative="1">
+      <w:start w:val="1"/>
+      <w:numFmt w:val="bullet"/>
+      <w:lvlText w:val="o"/>
+      <w:lvlJc w:val="left"/>
+      <w:pPr>
+        <w:ind w:left="3760" w:hanging="360"/>
+      </w:pPr>
+      <w:rPr>
+        <w:rFonts w:ascii="Courier New" w:hAnsi="Courier New" w:cs="Courier New" w:hint="default"/>
+      </w:rPr>
+    </w:lvl>
+    <w:lvl w:ilvl="5" w:tplc="040B0005" w:tentative="1">
+      <w:start w:val="1"/>
+      <w:numFmt w:val="bullet"/>
+      <w:lvlText w:val=""/>
+      <w:lvlJc w:val="left"/>
+      <w:pPr>
+        <w:ind w:left="4480" w:hanging="360"/>
+      </w:pPr>
+      <w:rPr>
+        <w:rFonts w:ascii="Wingdings" w:hAnsi="Wingdings" w:hint="default"/>
+      </w:rPr>
+    </w:lvl>
+    <w:lvl w:ilvl="6" w:tplc="040B0001" w:tentative="1">
+      <w:start w:val="1"/>
+      <w:numFmt w:val="bullet"/>
+      <w:lvlText w:val=""/>
+      <w:lvlJc w:val="left"/>
+      <w:pPr>
+        <w:ind w:left="5200" w:hanging="360"/>
+      </w:pPr>
+      <w:rPr>
+        <w:rFonts w:ascii="Symbol" w:hAnsi="Symbol" w:hint="default"/>
+      </w:rPr>
+    </w:lvl>
+    <w:lvl w:ilvl="7" w:tplc="040B0003" w:tentative="1">
+      <w:start w:val="1"/>
+      <w:numFmt w:val="bullet"/>
+      <w:lvlText w:val="o"/>
+      <w:lvlJc w:val="left"/>
+      <w:pPr>
+        <w:ind w:left="5920" w:hanging="360"/>
+      </w:pPr>
+      <w:rPr>
+        <w:rFonts w:ascii="Courier New" w:hAnsi="Courier New" w:cs="Courier New" w:hint="default"/>
+      </w:rPr>
+    </w:lvl>
+    <w:lvl w:ilvl="8" w:tplc="040B0005" w:tentative="1">
+      <w:start w:val="1"/>
+      <w:numFmt w:val="bullet"/>
+      <w:lvlText w:val=""/>
+      <w:lvlJc w:val="left"/>
+      <w:pPr>
+        <w:ind w:left="6640" w:hanging="360"/>
+      </w:pPr>
+      <w:rPr>
+        <w:rFonts w:ascii="Wingdings" w:hAnsi="Wingdings" w:hint="default"/>
+      </w:rPr>
+    </w:lvl>
+  </w:abstractNum>
+  <w:abstractNum w:abstractNumId="1" w15:restartNumberingAfterBreak="0">
     <w:nsid w:val="1E427B95"/>
     <w:multiLevelType w:val="hybridMultilevel"/>
     <w:tmpl w:val="8B1E5FAA"/>
@@ -23359,7 +25769,119 @@
       </w:rPr>
     </w:lvl>
   </w:abstractNum>
-  <w:abstractNum w:abstractNumId="1" w15:restartNumberingAfterBreak="0">
+  <w:abstractNum w:abstractNumId="2" w15:restartNumberingAfterBreak="0">
+    <w:nsid w:val="26205FAD"/>
+    <w:multiLevelType w:val="hybridMultilevel"/>
+    <w:tmpl w:val="053E9C96"/>
+    <w:lvl w:ilvl="0" w:tplc="25743860">
+      <w:numFmt w:val="bullet"/>
+      <w:lvlText w:val=""/>
+      <w:lvlJc w:val="left"/>
+      <w:pPr>
+        <w:ind w:left="720" w:hanging="360"/>
+      </w:pPr>
+      <w:rPr>
+        <w:rFonts w:ascii="Wingdings" w:eastAsiaTheme="minorHAnsi" w:hAnsi="Wingdings" w:cs="Consolas" w:hint="default"/>
+      </w:rPr>
+    </w:lvl>
+    <w:lvl w:ilvl="1" w:tplc="040B0003" w:tentative="1">
+      <w:start w:val="1"/>
+      <w:numFmt w:val="bullet"/>
+      <w:lvlText w:val="o"/>
+      <w:lvlJc w:val="left"/>
+      <w:pPr>
+        <w:ind w:left="1440" w:hanging="360"/>
+      </w:pPr>
+      <w:rPr>
+        <w:rFonts w:ascii="Courier New" w:hAnsi="Courier New" w:cs="Courier New" w:hint="default"/>
+      </w:rPr>
+    </w:lvl>
+    <w:lvl w:ilvl="2" w:tplc="040B0005" w:tentative="1">
+      <w:start w:val="1"/>
+      <w:numFmt w:val="bullet"/>
+      <w:lvlText w:val=""/>
+      <w:lvlJc w:val="left"/>
+      <w:pPr>
+        <w:ind w:left="2160" w:hanging="360"/>
+      </w:pPr>
+      <w:rPr>
+        <w:rFonts w:ascii="Wingdings" w:hAnsi="Wingdings" w:hint="default"/>
+      </w:rPr>
+    </w:lvl>
+    <w:lvl w:ilvl="3" w:tplc="040B0001" w:tentative="1">
+      <w:start w:val="1"/>
+      <w:numFmt w:val="bullet"/>
+      <w:lvlText w:val=""/>
+      <w:lvlJc w:val="left"/>
+      <w:pPr>
+        <w:ind w:left="2880" w:hanging="360"/>
+      </w:pPr>
+      <w:rPr>
+        <w:rFonts w:ascii="Symbol" w:hAnsi="Symbol" w:hint="default"/>
+      </w:rPr>
+    </w:lvl>
+    <w:lvl w:ilvl="4" w:tplc="040B0003" w:tentative="1">
+      <w:start w:val="1"/>
+      <w:numFmt w:val="bullet"/>
+      <w:lvlText w:val="o"/>
+      <w:lvlJc w:val="left"/>
+      <w:pPr>
+        <w:ind w:left="3600" w:hanging="360"/>
+      </w:pPr>
+      <w:rPr>
+        <w:rFonts w:ascii="Courier New" w:hAnsi="Courier New" w:cs="Courier New" w:hint="default"/>
+      </w:rPr>
+    </w:lvl>
+    <w:lvl w:ilvl="5" w:tplc="040B0005" w:tentative="1">
+      <w:start w:val="1"/>
+      <w:numFmt w:val="bullet"/>
+      <w:lvlText w:val=""/>
+      <w:lvlJc w:val="left"/>
+      <w:pPr>
+        <w:ind w:left="4320" w:hanging="360"/>
+      </w:pPr>
+      <w:rPr>
+        <w:rFonts w:ascii="Wingdings" w:hAnsi="Wingdings" w:hint="default"/>
+      </w:rPr>
+    </w:lvl>
+    <w:lvl w:ilvl="6" w:tplc="040B0001" w:tentative="1">
+      <w:start w:val="1"/>
+      <w:numFmt w:val="bullet"/>
+      <w:lvlText w:val=""/>
+      <w:lvlJc w:val="left"/>
+      <w:pPr>
+        <w:ind w:left="5040" w:hanging="360"/>
+      </w:pPr>
+      <w:rPr>
+        <w:rFonts w:ascii="Symbol" w:hAnsi="Symbol" w:hint="default"/>
+      </w:rPr>
+    </w:lvl>
+    <w:lvl w:ilvl="7" w:tplc="040B0003" w:tentative="1">
+      <w:start w:val="1"/>
+      <w:numFmt w:val="bullet"/>
+      <w:lvlText w:val="o"/>
+      <w:lvlJc w:val="left"/>
+      <w:pPr>
+        <w:ind w:left="5760" w:hanging="360"/>
+      </w:pPr>
+      <w:rPr>
+        <w:rFonts w:ascii="Courier New" w:hAnsi="Courier New" w:cs="Courier New" w:hint="default"/>
+      </w:rPr>
+    </w:lvl>
+    <w:lvl w:ilvl="8" w:tplc="040B0005" w:tentative="1">
+      <w:start w:val="1"/>
+      <w:numFmt w:val="bullet"/>
+      <w:lvlText w:val=""/>
+      <w:lvlJc w:val="left"/>
+      <w:pPr>
+        <w:ind w:left="6480" w:hanging="360"/>
+      </w:pPr>
+      <w:rPr>
+        <w:rFonts w:ascii="Wingdings" w:hAnsi="Wingdings" w:hint="default"/>
+      </w:rPr>
+    </w:lvl>
+  </w:abstractNum>
+  <w:abstractNum w:abstractNumId="3" w15:restartNumberingAfterBreak="0">
     <w:nsid w:val="27116009"/>
     <w:multiLevelType w:val="hybridMultilevel"/>
     <w:tmpl w:val="2CC4DBF0"/>
@@ -23471,7 +25993,7 @@
       </w:rPr>
     </w:lvl>
   </w:abstractNum>
-  <w:abstractNum w:abstractNumId="2" w15:restartNumberingAfterBreak="0">
+  <w:abstractNum w:abstractNumId="4" w15:restartNumberingAfterBreak="0">
     <w:nsid w:val="652D2E1E"/>
     <w:multiLevelType w:val="hybridMultilevel"/>
     <w:tmpl w:val="1AAA3CD6"/>
@@ -23583,7 +26105,7 @@
       </w:rPr>
     </w:lvl>
   </w:abstractNum>
-  <w:abstractNum w:abstractNumId="3" w15:restartNumberingAfterBreak="0">
+  <w:abstractNum w:abstractNumId="5" w15:restartNumberingAfterBreak="0">
     <w:nsid w:val="67FD3551"/>
     <w:multiLevelType w:val="hybridMultilevel"/>
     <w:tmpl w:val="B46AC97E"/>
@@ -23696,16 +26218,22 @@
     </w:lvl>
   </w:abstractNum>
   <w:num w:numId="1" w16cid:durableId="2073187407">
-    <w:abstractNumId w:val="0"/>
+    <w:abstractNumId w:val="1"/>
   </w:num>
   <w:num w:numId="2" w16cid:durableId="1521158601">
-    <w:abstractNumId w:val="1"/>
+    <w:abstractNumId w:val="3"/>
   </w:num>
   <w:num w:numId="3" w16cid:durableId="768895059">
+    <w:abstractNumId w:val="4"/>
+  </w:num>
+  <w:num w:numId="4" w16cid:durableId="737627217">
+    <w:abstractNumId w:val="5"/>
+  </w:num>
+  <w:num w:numId="5" w16cid:durableId="871386327">
     <w:abstractNumId w:val="2"/>
   </w:num>
-  <w:num w:numId="4" w16cid:durableId="737627217">
-    <w:abstractNumId w:val="3"/>
+  <w:num w:numId="6" w16cid:durableId="1911304913">
+    <w:abstractNumId w:val="0"/>
   </w:num>
 </w:numbering>
 </file>

</xml_diff>